<commit_message>
Add news task Pract#3
</commit_message>
<xml_diff>
--- a/Pract/Pract#3-Git-GitHub.docx
+++ b/Pract/Pract#3-Git-GitHub.docx
@@ -1035,7 +1035,6 @@
           <w:rFonts w:cs="Times New Roman"/>
           <w:lang w:val="en-US"/>
         </w:rPr>
-        <w:lastRenderedPageBreak/>
         <w:t xml:space="preserve">1. </w:t>
       </w:r>
       <w:r>
@@ -1073,6 +1072,7 @@
         <w:rPr>
           <w:rFonts w:cs="Times New Roman"/>
         </w:rPr>
+        <w:lastRenderedPageBreak/>
         <w:t xml:space="preserve">2. Виберіть операційну систему на яку буде встановлено </w:t>
       </w:r>
       <w:r>
@@ -1933,30 +1933,105 @@
           <w:b/>
           <w:bCs/>
         </w:rPr>
+        <w:t xml:space="preserve">Завдання </w:t>
+      </w:r>
+      <w:r>
+        <w:rPr>
+          <w:rFonts w:cs="Times New Roman"/>
+          <w:b/>
+          <w:bCs/>
+        </w:rPr>
+        <w:t>5</w:t>
+      </w:r>
+      <w:r>
+        <w:rPr>
+          <w:rFonts w:cs="Times New Roman"/>
+          <w:b/>
+          <w:bCs/>
+        </w:rPr>
+        <w:t>.</w:t>
+      </w:r>
+      <w:r>
+        <w:rPr>
+          <w:rFonts w:cs="Times New Roman"/>
+          <w:b/>
+          <w:bCs/>
+          <w:lang w:val="en-US"/>
+        </w:rPr>
+        <w:t xml:space="preserve"> </w:t>
+      </w:r>
+      <w:r>
+        <w:rPr>
+          <w:rFonts w:cs="Times New Roman"/>
+          <w:b/>
+          <w:bCs/>
+        </w:rPr>
+        <w:t>Конфігурування репозиторію.</w:t>
+      </w:r>
+    </w:p>
+    <w:p>
+      <w:pPr>
+        <w:spacing w:after="0"/>
+        <w:ind w:firstLine="709"/>
+        <w:jc w:val="both"/>
+        <w:rPr>
+          <w:rFonts w:cs="Times New Roman"/>
+        </w:rPr>
+      </w:pPr>
+      <w:r>
+        <w:rPr>
+          <w:rFonts w:cs="Times New Roman"/>
+        </w:rPr>
         <w:lastRenderedPageBreak/>
-        <w:t xml:space="preserve">Завдання </w:t>
-      </w:r>
-      <w:r>
-        <w:rPr>
-          <w:rFonts w:cs="Times New Roman"/>
-          <w:b/>
-          <w:bCs/>
-        </w:rPr>
-        <w:t>5</w:t>
-      </w:r>
-      <w:r>
-        <w:rPr>
-          <w:rFonts w:cs="Times New Roman"/>
-          <w:b/>
-          <w:bCs/>
-        </w:rPr>
-        <w:t>.</w:t>
-      </w:r>
-      <w:r>
-        <w:rPr>
-          <w:rFonts w:cs="Times New Roman"/>
-          <w:b/>
-          <w:bCs/>
+        <w:t>1.</w:t>
+      </w:r>
+      <w:r>
+        <w:rPr>
+          <w:rFonts w:cs="Times New Roman"/>
+        </w:rPr>
+        <w:t xml:space="preserve"> Задайте</w:t>
+      </w:r>
+      <w:r>
+        <w:rPr>
+          <w:rFonts w:cs="Times New Roman"/>
+        </w:rPr>
+        <w:t xml:space="preserve"> ім'я автора, яке використовуватиметься для всіх </w:t>
+      </w:r>
+      <w:proofErr w:type="spellStart"/>
+      <w:r>
+        <w:rPr>
+          <w:rFonts w:cs="Times New Roman"/>
+        </w:rPr>
+        <w:t>комітів</w:t>
+      </w:r>
+      <w:proofErr w:type="spellEnd"/>
+      <w:r>
+        <w:rPr>
+          <w:rFonts w:cs="Times New Roman"/>
+        </w:rPr>
+        <w:t xml:space="preserve"> у </w:t>
+      </w:r>
+      <w:r>
+        <w:rPr>
+          <w:rFonts w:cs="Times New Roman"/>
+        </w:rPr>
+        <w:t>локальному</w:t>
+      </w:r>
+      <w:r>
+        <w:rPr>
+          <w:rFonts w:cs="Times New Roman"/>
+        </w:rPr>
+        <w:t xml:space="preserve"> репозиторії</w:t>
+      </w:r>
+      <w:r>
+        <w:rPr>
+          <w:rFonts w:cs="Times New Roman"/>
+        </w:rPr>
+        <w:t>. В терміналі задайте</w:t>
+      </w:r>
+      <w:r>
+        <w:rPr>
+          <w:rFonts w:cs="Times New Roman"/>
           <w:lang w:val="en-US"/>
         </w:rPr>
         <w:t xml:space="preserve"> </w:t>
@@ -1964,10 +2039,8 @@
       <w:r>
         <w:rPr>
           <w:rFonts w:cs="Times New Roman"/>
-          <w:b/>
-          <w:bCs/>
-        </w:rPr>
-        <w:t>Конфігурування репозиторію.</w:t>
+        </w:rPr>
+        <w:t>команду</w:t>
       </w:r>
     </w:p>
     <w:p>
@@ -1976,26 +2049,349 @@
         <w:ind w:firstLine="709"/>
         <w:jc w:val="both"/>
         <w:rPr>
-          <w:rFonts w:cs="Times New Roman"/>
-        </w:rPr>
-      </w:pPr>
-      <w:r>
-        <w:rPr>
-          <w:rFonts w:cs="Times New Roman"/>
-        </w:rPr>
-        <w:t>1.</w:t>
-      </w:r>
-      <w:r>
-        <w:rPr>
-          <w:rFonts w:cs="Times New Roman"/>
-        </w:rPr>
-        <w:t xml:space="preserve"> Задайте</w:t>
-      </w:r>
-      <w:r>
-        <w:rPr>
-          <w:rFonts w:cs="Times New Roman"/>
-        </w:rPr>
-        <w:t xml:space="preserve"> ім'я автора, яке використовуватиметься для всіх </w:t>
+          <w:rFonts w:ascii="Courier New" w:hAnsi="Courier New" w:cs="Courier New"/>
+        </w:rPr>
+      </w:pPr>
+      <w:proofErr w:type="spellStart"/>
+      <w:r>
+        <w:rPr>
+          <w:rFonts w:ascii="Courier New" w:hAnsi="Courier New" w:cs="Courier New"/>
+          <w:b/>
+          <w:bCs/>
+        </w:rPr>
+        <w:t>git</w:t>
+      </w:r>
+      <w:proofErr w:type="spellEnd"/>
+      <w:r>
+        <w:rPr>
+          <w:rFonts w:ascii="Courier New" w:hAnsi="Courier New" w:cs="Courier New"/>
+          <w:b/>
+          <w:bCs/>
+        </w:rPr>
+        <w:t xml:space="preserve"> </w:t>
+      </w:r>
+      <w:proofErr w:type="spellStart"/>
+      <w:r>
+        <w:rPr>
+          <w:rFonts w:ascii="Courier New" w:hAnsi="Courier New" w:cs="Courier New"/>
+          <w:b/>
+          <w:bCs/>
+        </w:rPr>
+        <w:t>config</w:t>
+      </w:r>
+      <w:proofErr w:type="spellEnd"/>
+      <w:r>
+        <w:rPr>
+          <w:rFonts w:ascii="Courier New" w:hAnsi="Courier New" w:cs="Courier New"/>
+          <w:b/>
+          <w:bCs/>
+        </w:rPr>
+        <w:t xml:space="preserve"> --</w:t>
+      </w:r>
+      <w:r>
+        <w:rPr>
+          <w:rFonts w:ascii="Courier New" w:hAnsi="Courier New" w:cs="Courier New"/>
+          <w:b/>
+          <w:bCs/>
+          <w:lang w:val="en-US"/>
+        </w:rPr>
+        <w:t>local</w:t>
+      </w:r>
+      <w:r>
+        <w:rPr>
+          <w:rFonts w:ascii="Courier New" w:hAnsi="Courier New" w:cs="Courier New"/>
+          <w:b/>
+          <w:bCs/>
+        </w:rPr>
+        <w:t xml:space="preserve"> user.name &lt;</w:t>
+      </w:r>
+      <w:proofErr w:type="spellStart"/>
+      <w:r>
+        <w:rPr>
+          <w:rFonts w:ascii="Courier New" w:hAnsi="Courier New" w:cs="Courier New"/>
+          <w:b/>
+          <w:bCs/>
+        </w:rPr>
+        <w:t>name</w:t>
+      </w:r>
+      <w:proofErr w:type="spellEnd"/>
+      <w:r>
+        <w:rPr>
+          <w:rFonts w:ascii="Courier New" w:hAnsi="Courier New" w:cs="Courier New"/>
+          <w:b/>
+          <w:bCs/>
+        </w:rPr>
+        <w:t>&gt;</w:t>
+      </w:r>
+    </w:p>
+    <w:p>
+      <w:pPr>
+        <w:spacing w:after="0" w:line="240" w:lineRule="auto"/>
+        <w:ind w:firstLine="709"/>
+        <w:jc w:val="both"/>
+        <w:rPr>
+          <w:rFonts w:cs="Times New Roman"/>
+        </w:rPr>
+      </w:pPr>
+      <w:r>
+        <w:rPr>
+          <w:rFonts w:cs="Times New Roman"/>
+        </w:rPr>
+        <w:t xml:space="preserve">, де </w:t>
+      </w:r>
+      <w:r>
+        <w:rPr>
+          <w:rFonts w:ascii="Courier New" w:hAnsi="Courier New" w:cs="Courier New"/>
+          <w:b/>
+          <w:bCs/>
+        </w:rPr>
+        <w:t>&lt;</w:t>
+      </w:r>
+      <w:proofErr w:type="spellStart"/>
+      <w:r>
+        <w:rPr>
+          <w:rFonts w:ascii="Courier New" w:hAnsi="Courier New" w:cs="Courier New"/>
+          <w:b/>
+          <w:bCs/>
+        </w:rPr>
+        <w:t>name</w:t>
+      </w:r>
+      <w:proofErr w:type="spellEnd"/>
+      <w:r>
+        <w:rPr>
+          <w:rFonts w:ascii="Courier New" w:hAnsi="Courier New" w:cs="Courier New"/>
+          <w:b/>
+          <w:bCs/>
+        </w:rPr>
+        <w:t>&gt;</w:t>
+      </w:r>
+      <w:r>
+        <w:rPr>
+          <w:rFonts w:ascii="Courier New" w:hAnsi="Courier New" w:cs="Courier New"/>
+          <w:b/>
+          <w:bCs/>
+        </w:rPr>
+        <w:t xml:space="preserve"> - </w:t>
+      </w:r>
+      <w:r>
+        <w:rPr>
+          <w:rFonts w:cs="Times New Roman"/>
+        </w:rPr>
+        <w:t xml:space="preserve">ваше </w:t>
+      </w:r>
+      <w:proofErr w:type="spellStart"/>
+      <w:r>
+        <w:rPr>
+          <w:rFonts w:cs="Times New Roman"/>
+        </w:rPr>
+        <w:t>ім</w:t>
+      </w:r>
+      <w:proofErr w:type="spellEnd"/>
+      <w:r>
+        <w:rPr>
+          <w:rFonts w:cs="Times New Roman"/>
+          <w:lang w:val="en-US"/>
+        </w:rPr>
+        <w:t>’</w:t>
+      </w:r>
+      <w:r>
+        <w:rPr>
+          <w:rFonts w:cs="Times New Roman"/>
+        </w:rPr>
+        <w:t>я.</w:t>
+      </w:r>
+    </w:p>
+    <w:p>
+      <w:pPr>
+        <w:spacing w:after="0" w:line="240" w:lineRule="auto"/>
+        <w:ind w:firstLine="709"/>
+        <w:jc w:val="both"/>
+        <w:rPr>
+          <w:rFonts w:cs="Times New Roman"/>
+        </w:rPr>
+      </w:pPr>
+    </w:p>
+    <w:p>
+      <w:pPr>
+        <w:shd w:val="clear" w:color="auto" w:fill="F2F2F2" w:themeFill="background1" w:themeFillShade="F2"/>
+        <w:spacing w:after="0" w:line="240" w:lineRule="auto"/>
+        <w:ind w:firstLine="709"/>
+        <w:jc w:val="both"/>
+        <w:rPr>
+          <w:rFonts w:ascii="Courier New" w:hAnsi="Courier New" w:cs="Courier New"/>
+        </w:rPr>
+      </w:pPr>
+      <w:r>
+        <w:rPr>
+          <w:rFonts w:cs="Times New Roman"/>
+        </w:rPr>
+        <w:t>Для прикладу</w:t>
+      </w:r>
+      <w:r>
+        <w:rPr>
+          <w:rFonts w:cs="Times New Roman"/>
+        </w:rPr>
+        <w:t>:</w:t>
+      </w:r>
+      <w:r>
+        <w:rPr>
+          <w:rFonts w:cs="Times New Roman"/>
+        </w:rPr>
+        <w:t xml:space="preserve"> </w:t>
+      </w:r>
+      <w:proofErr w:type="spellStart"/>
+      <w:r>
+        <w:rPr>
+          <w:rFonts w:ascii="Courier New" w:hAnsi="Courier New" w:cs="Courier New"/>
+          <w:b/>
+          <w:bCs/>
+        </w:rPr>
+        <w:t>git</w:t>
+      </w:r>
+      <w:proofErr w:type="spellEnd"/>
+      <w:r>
+        <w:rPr>
+          <w:rFonts w:ascii="Courier New" w:hAnsi="Courier New" w:cs="Courier New"/>
+          <w:b/>
+          <w:bCs/>
+        </w:rPr>
+        <w:t xml:space="preserve"> </w:t>
+      </w:r>
+      <w:proofErr w:type="spellStart"/>
+      <w:r>
+        <w:rPr>
+          <w:rFonts w:ascii="Courier New" w:hAnsi="Courier New" w:cs="Courier New"/>
+          <w:b/>
+          <w:bCs/>
+        </w:rPr>
+        <w:t>config</w:t>
+      </w:r>
+      <w:proofErr w:type="spellEnd"/>
+      <w:r>
+        <w:rPr>
+          <w:rFonts w:ascii="Courier New" w:hAnsi="Courier New" w:cs="Courier New"/>
+          <w:b/>
+          <w:bCs/>
+        </w:rPr>
+        <w:t xml:space="preserve"> --</w:t>
+      </w:r>
+      <w:r>
+        <w:rPr>
+          <w:rFonts w:ascii="Courier New" w:hAnsi="Courier New" w:cs="Courier New"/>
+          <w:b/>
+          <w:bCs/>
+          <w:lang w:val="en-US"/>
+        </w:rPr>
+        <w:t>local</w:t>
+      </w:r>
+      <w:r>
+        <w:rPr>
+          <w:rFonts w:ascii="Courier New" w:hAnsi="Courier New" w:cs="Courier New"/>
+          <w:b/>
+          <w:bCs/>
+        </w:rPr>
+        <w:t xml:space="preserve"> user.name "</w:t>
+      </w:r>
+      <w:proofErr w:type="spellStart"/>
+      <w:r>
+        <w:rPr>
+          <w:rFonts w:ascii="Courier New" w:hAnsi="Courier New" w:cs="Courier New"/>
+          <w:b/>
+          <w:bCs/>
+        </w:rPr>
+        <w:t>John</w:t>
+      </w:r>
+      <w:proofErr w:type="spellEnd"/>
+      <w:r>
+        <w:rPr>
+          <w:rFonts w:ascii="Courier New" w:hAnsi="Courier New" w:cs="Courier New"/>
+          <w:b/>
+          <w:bCs/>
+        </w:rPr>
+        <w:t xml:space="preserve"> </w:t>
+      </w:r>
+      <w:proofErr w:type="spellStart"/>
+      <w:r>
+        <w:rPr>
+          <w:rFonts w:ascii="Courier New" w:hAnsi="Courier New" w:cs="Courier New"/>
+          <w:b/>
+          <w:bCs/>
+        </w:rPr>
+        <w:t>Doe</w:t>
+      </w:r>
+      <w:proofErr w:type="spellEnd"/>
+      <w:r>
+        <w:rPr>
+          <w:rFonts w:ascii="Courier New" w:hAnsi="Courier New" w:cs="Courier New"/>
+          <w:b/>
+          <w:bCs/>
+        </w:rPr>
+        <w:t>"</w:t>
+      </w:r>
+    </w:p>
+    <w:p>
+      <w:pPr>
+        <w:spacing w:after="120" w:line="240" w:lineRule="auto"/>
+        <w:ind w:firstLine="709"/>
+        <w:jc w:val="both"/>
+        <w:rPr>
+          <w:rFonts w:cs="Times New Roman"/>
+          <w:b/>
+          <w:bCs/>
+        </w:rPr>
+      </w:pPr>
+    </w:p>
+    <w:p>
+      <w:pPr>
+        <w:spacing w:after="120" w:line="240" w:lineRule="auto"/>
+        <w:ind w:firstLine="709"/>
+        <w:jc w:val="both"/>
+        <w:rPr>
+          <w:rFonts w:cs="Times New Roman"/>
+        </w:rPr>
+      </w:pPr>
+      <w:r>
+        <w:rPr>
+          <w:rFonts w:cs="Times New Roman"/>
+          <w:lang w:val="en-US"/>
+        </w:rPr>
+        <w:t>2</w:t>
+      </w:r>
+      <w:r>
+        <w:rPr>
+          <w:rFonts w:cs="Times New Roman"/>
+        </w:rPr>
+        <w:t>. Задайте</w:t>
+      </w:r>
+      <w:r>
+        <w:rPr>
+          <w:rFonts w:cs="Times New Roman"/>
+        </w:rPr>
+        <w:t xml:space="preserve"> </w:t>
+      </w:r>
+      <w:r>
+        <w:rPr>
+          <w:rFonts w:cs="Times New Roman"/>
+        </w:rPr>
+        <w:t>електронну пошту</w:t>
+      </w:r>
+      <w:r>
+        <w:rPr>
+          <w:rFonts w:cs="Times New Roman"/>
+        </w:rPr>
+        <w:t xml:space="preserve"> автора, як</w:t>
+      </w:r>
+      <w:r>
+        <w:rPr>
+          <w:rFonts w:cs="Times New Roman"/>
+        </w:rPr>
+        <w:t>а</w:t>
+      </w:r>
+      <w:r>
+        <w:rPr>
+          <w:rFonts w:cs="Times New Roman"/>
+        </w:rPr>
+        <w:t xml:space="preserve"> використовуватиметься для всіх </w:t>
       </w:r>
       <w:proofErr w:type="spellStart"/>
       <w:r>
@@ -2027,306 +2423,7 @@
         <w:rPr>
           <w:rFonts w:cs="Times New Roman"/>
         </w:rPr>
-        <w:t>. В терміналі задайте</w:t>
-      </w:r>
-      <w:r>
-        <w:rPr>
-          <w:rFonts w:cs="Times New Roman"/>
-          <w:lang w:val="en-US"/>
-        </w:rPr>
-        <w:t xml:space="preserve"> </w:t>
-      </w:r>
-      <w:r>
-        <w:rPr>
-          <w:rFonts w:cs="Times New Roman"/>
-        </w:rPr>
-        <w:t>команду</w:t>
-      </w:r>
-    </w:p>
-    <w:p>
-      <w:pPr>
-        <w:spacing w:after="0"/>
-        <w:ind w:firstLine="709"/>
-        <w:jc w:val="both"/>
-        <w:rPr>
-          <w:rFonts w:ascii="Courier New" w:hAnsi="Courier New" w:cs="Courier New"/>
-        </w:rPr>
-      </w:pPr>
-      <w:proofErr w:type="spellStart"/>
-      <w:r>
-        <w:rPr>
-          <w:rFonts w:ascii="Courier New" w:hAnsi="Courier New" w:cs="Courier New"/>
-          <w:b/>
-          <w:bCs/>
-        </w:rPr>
-        <w:t>git</w:t>
-      </w:r>
-      <w:proofErr w:type="spellEnd"/>
-      <w:r>
-        <w:rPr>
-          <w:rFonts w:ascii="Courier New" w:hAnsi="Courier New" w:cs="Courier New"/>
-          <w:b/>
-          <w:bCs/>
-        </w:rPr>
-        <w:t xml:space="preserve"> </w:t>
-      </w:r>
-      <w:proofErr w:type="spellStart"/>
-      <w:r>
-        <w:rPr>
-          <w:rFonts w:ascii="Courier New" w:hAnsi="Courier New" w:cs="Courier New"/>
-          <w:b/>
-          <w:bCs/>
-        </w:rPr>
-        <w:t>config</w:t>
-      </w:r>
-      <w:proofErr w:type="spellEnd"/>
-      <w:r>
-        <w:rPr>
-          <w:rFonts w:ascii="Courier New" w:hAnsi="Courier New" w:cs="Courier New"/>
-          <w:b/>
-          <w:bCs/>
-        </w:rPr>
-        <w:t xml:space="preserve"> --</w:t>
-      </w:r>
-      <w:r>
-        <w:rPr>
-          <w:rFonts w:ascii="Courier New" w:hAnsi="Courier New" w:cs="Courier New"/>
-          <w:b/>
-          <w:bCs/>
-          <w:lang w:val="en-US"/>
-        </w:rPr>
-        <w:t>local</w:t>
-      </w:r>
-      <w:r>
-        <w:rPr>
-          <w:rFonts w:ascii="Courier New" w:hAnsi="Courier New" w:cs="Courier New"/>
-          <w:b/>
-          <w:bCs/>
-        </w:rPr>
-        <w:t xml:space="preserve"> user.name &lt;</w:t>
-      </w:r>
-      <w:proofErr w:type="spellStart"/>
-      <w:r>
-        <w:rPr>
-          <w:rFonts w:ascii="Courier New" w:hAnsi="Courier New" w:cs="Courier New"/>
-          <w:b/>
-          <w:bCs/>
-        </w:rPr>
-        <w:t>name</w:t>
-      </w:r>
-      <w:proofErr w:type="spellEnd"/>
-      <w:r>
-        <w:rPr>
-          <w:rFonts w:ascii="Courier New" w:hAnsi="Courier New" w:cs="Courier New"/>
-          <w:b/>
-          <w:bCs/>
-        </w:rPr>
-        <w:t>&gt;</w:t>
-      </w:r>
-    </w:p>
-    <w:p>
-      <w:pPr>
-        <w:spacing w:after="0" w:line="240" w:lineRule="auto"/>
-        <w:ind w:firstLine="709"/>
-        <w:jc w:val="both"/>
-        <w:rPr>
-          <w:rFonts w:cs="Times New Roman"/>
-        </w:rPr>
-      </w:pPr>
-      <w:r>
-        <w:rPr>
-          <w:rFonts w:cs="Times New Roman"/>
-        </w:rPr>
-        <w:t xml:space="preserve">, де </w:t>
-      </w:r>
-      <w:r>
-        <w:rPr>
-          <w:rFonts w:ascii="Courier New" w:hAnsi="Courier New" w:cs="Courier New"/>
-          <w:b/>
-          <w:bCs/>
-        </w:rPr>
-        <w:t>&lt;</w:t>
-      </w:r>
-      <w:proofErr w:type="spellStart"/>
-      <w:r>
-        <w:rPr>
-          <w:rFonts w:ascii="Courier New" w:hAnsi="Courier New" w:cs="Courier New"/>
-          <w:b/>
-          <w:bCs/>
-        </w:rPr>
-        <w:t>name</w:t>
-      </w:r>
-      <w:proofErr w:type="spellEnd"/>
-      <w:r>
-        <w:rPr>
-          <w:rFonts w:ascii="Courier New" w:hAnsi="Courier New" w:cs="Courier New"/>
-          <w:b/>
-          <w:bCs/>
-        </w:rPr>
-        <w:t>&gt;</w:t>
-      </w:r>
-      <w:r>
-        <w:rPr>
-          <w:rFonts w:ascii="Courier New" w:hAnsi="Courier New" w:cs="Courier New"/>
-          <w:b/>
-          <w:bCs/>
-        </w:rPr>
-        <w:t xml:space="preserve"> - </w:t>
-      </w:r>
-      <w:r>
-        <w:rPr>
-          <w:rFonts w:cs="Times New Roman"/>
-        </w:rPr>
-        <w:t xml:space="preserve">ваше </w:t>
-      </w:r>
-      <w:proofErr w:type="spellStart"/>
-      <w:r>
-        <w:rPr>
-          <w:rFonts w:cs="Times New Roman"/>
-        </w:rPr>
-        <w:t>ім</w:t>
-      </w:r>
-      <w:proofErr w:type="spellEnd"/>
-      <w:r>
-        <w:rPr>
-          <w:rFonts w:cs="Times New Roman"/>
-          <w:lang w:val="en-US"/>
-        </w:rPr>
-        <w:t>’</w:t>
-      </w:r>
-      <w:r>
-        <w:rPr>
-          <w:rFonts w:cs="Times New Roman"/>
-        </w:rPr>
-        <w:t>я.</w:t>
-      </w:r>
-    </w:p>
-    <w:p>
-      <w:pPr>
-        <w:spacing w:after="0" w:line="240" w:lineRule="auto"/>
-        <w:ind w:firstLine="709"/>
-        <w:jc w:val="both"/>
-        <w:rPr>
-          <w:rFonts w:cs="Times New Roman"/>
-        </w:rPr>
-      </w:pPr>
-    </w:p>
-    <w:p>
-      <w:pPr>
-        <w:shd w:val="clear" w:color="auto" w:fill="F2F2F2" w:themeFill="background1" w:themeFillShade="F2"/>
-        <w:spacing w:after="0" w:line="240" w:lineRule="auto"/>
-        <w:ind w:firstLine="709"/>
-        <w:jc w:val="both"/>
-        <w:rPr>
-          <w:rFonts w:ascii="Courier New" w:hAnsi="Courier New" w:cs="Courier New"/>
-        </w:rPr>
-      </w:pPr>
-      <w:r>
-        <w:rPr>
-          <w:rFonts w:cs="Times New Roman"/>
-        </w:rPr>
-        <w:t>Для прикладу</w:t>
-      </w:r>
-      <w:r>
-        <w:rPr>
-          <w:rFonts w:cs="Times New Roman"/>
-        </w:rPr>
-        <w:t>:</w:t>
-      </w:r>
-      <w:r>
-        <w:rPr>
-          <w:rFonts w:cs="Times New Roman"/>
-        </w:rPr>
-        <w:t xml:space="preserve"> </w:t>
-      </w:r>
-      <w:proofErr w:type="spellStart"/>
-      <w:r>
-        <w:rPr>
-          <w:rFonts w:ascii="Courier New" w:hAnsi="Courier New" w:cs="Courier New"/>
-          <w:b/>
-          <w:bCs/>
-        </w:rPr>
-        <w:t>git</w:t>
-      </w:r>
-      <w:proofErr w:type="spellEnd"/>
-      <w:r>
-        <w:rPr>
-          <w:rFonts w:ascii="Courier New" w:hAnsi="Courier New" w:cs="Courier New"/>
-          <w:b/>
-          <w:bCs/>
-        </w:rPr>
-        <w:t xml:space="preserve"> </w:t>
-      </w:r>
-      <w:proofErr w:type="spellStart"/>
-      <w:r>
-        <w:rPr>
-          <w:rFonts w:ascii="Courier New" w:hAnsi="Courier New" w:cs="Courier New"/>
-          <w:b/>
-          <w:bCs/>
-        </w:rPr>
-        <w:t>config</w:t>
-      </w:r>
-      <w:proofErr w:type="spellEnd"/>
-      <w:r>
-        <w:rPr>
-          <w:rFonts w:ascii="Courier New" w:hAnsi="Courier New" w:cs="Courier New"/>
-          <w:b/>
-          <w:bCs/>
-        </w:rPr>
-        <w:t xml:space="preserve"> --</w:t>
-      </w:r>
-      <w:r>
-        <w:rPr>
-          <w:rFonts w:ascii="Courier New" w:hAnsi="Courier New" w:cs="Courier New"/>
-          <w:b/>
-          <w:bCs/>
-          <w:lang w:val="en-US"/>
-        </w:rPr>
-        <w:t>local</w:t>
-      </w:r>
-      <w:r>
-        <w:rPr>
-          <w:rFonts w:ascii="Courier New" w:hAnsi="Courier New" w:cs="Courier New"/>
-          <w:b/>
-          <w:bCs/>
-        </w:rPr>
-        <w:t xml:space="preserve"> user.name "</w:t>
-      </w:r>
-      <w:proofErr w:type="spellStart"/>
-      <w:r>
-        <w:rPr>
-          <w:rFonts w:ascii="Courier New" w:hAnsi="Courier New" w:cs="Courier New"/>
-          <w:b/>
-          <w:bCs/>
-        </w:rPr>
-        <w:t>John</w:t>
-      </w:r>
-      <w:proofErr w:type="spellEnd"/>
-      <w:r>
-        <w:rPr>
-          <w:rFonts w:ascii="Courier New" w:hAnsi="Courier New" w:cs="Courier New"/>
-          <w:b/>
-          <w:bCs/>
-        </w:rPr>
-        <w:t xml:space="preserve"> </w:t>
-      </w:r>
-      <w:proofErr w:type="spellStart"/>
-      <w:r>
-        <w:rPr>
-          <w:rFonts w:ascii="Courier New" w:hAnsi="Courier New" w:cs="Courier New"/>
-          <w:b/>
-          <w:bCs/>
-        </w:rPr>
-        <w:t>Doe</w:t>
-      </w:r>
-      <w:proofErr w:type="spellEnd"/>
-      <w:r>
-        <w:rPr>
-          <w:rFonts w:ascii="Courier New" w:hAnsi="Courier New" w:cs="Courier New"/>
-          <w:b/>
-          <w:bCs/>
-        </w:rPr>
-        <w:t>"</w:t>
+        <w:t>. В терміналі задайте команду</w:t>
       </w:r>
     </w:p>
     <w:p>
@@ -2335,103 +2432,6 @@
         <w:ind w:firstLine="709"/>
         <w:jc w:val="both"/>
         <w:rPr>
-          <w:rFonts w:cs="Times New Roman"/>
-          <w:b/>
-          <w:bCs/>
-        </w:rPr>
-      </w:pPr>
-    </w:p>
-    <w:p>
-      <w:pPr>
-        <w:spacing w:after="120" w:line="240" w:lineRule="auto"/>
-        <w:ind w:firstLine="709"/>
-        <w:jc w:val="both"/>
-        <w:rPr>
-          <w:rFonts w:cs="Times New Roman"/>
-        </w:rPr>
-      </w:pPr>
-      <w:r>
-        <w:rPr>
-          <w:rFonts w:cs="Times New Roman"/>
-          <w:lang w:val="en-US"/>
-        </w:rPr>
-        <w:t>2</w:t>
-      </w:r>
-      <w:r>
-        <w:rPr>
-          <w:rFonts w:cs="Times New Roman"/>
-        </w:rPr>
-        <w:t>. Задайте</w:t>
-      </w:r>
-      <w:r>
-        <w:rPr>
-          <w:rFonts w:cs="Times New Roman"/>
-        </w:rPr>
-        <w:t xml:space="preserve"> </w:t>
-      </w:r>
-      <w:r>
-        <w:rPr>
-          <w:rFonts w:cs="Times New Roman"/>
-        </w:rPr>
-        <w:t>електронну пошту</w:t>
-      </w:r>
-      <w:r>
-        <w:rPr>
-          <w:rFonts w:cs="Times New Roman"/>
-        </w:rPr>
-        <w:t xml:space="preserve"> автора, як</w:t>
-      </w:r>
-      <w:r>
-        <w:rPr>
-          <w:rFonts w:cs="Times New Roman"/>
-        </w:rPr>
-        <w:t>а</w:t>
-      </w:r>
-      <w:r>
-        <w:rPr>
-          <w:rFonts w:cs="Times New Roman"/>
-        </w:rPr>
-        <w:t xml:space="preserve"> використовуватиметься для всіх </w:t>
-      </w:r>
-      <w:proofErr w:type="spellStart"/>
-      <w:r>
-        <w:rPr>
-          <w:rFonts w:cs="Times New Roman"/>
-        </w:rPr>
-        <w:t>комітів</w:t>
-      </w:r>
-      <w:proofErr w:type="spellEnd"/>
-      <w:r>
-        <w:rPr>
-          <w:rFonts w:cs="Times New Roman"/>
-        </w:rPr>
-        <w:t xml:space="preserve"> у </w:t>
-      </w:r>
-      <w:r>
-        <w:rPr>
-          <w:rFonts w:cs="Times New Roman"/>
-        </w:rPr>
-        <w:t>локальному</w:t>
-      </w:r>
-      <w:r>
-        <w:rPr>
-          <w:rFonts w:cs="Times New Roman"/>
-        </w:rPr>
-        <w:t xml:space="preserve"> репозиторії</w:t>
-      </w:r>
-      <w:r>
-        <w:rPr>
-          <w:rFonts w:cs="Times New Roman"/>
-        </w:rPr>
-        <w:t>. В терміналі задайте команду</w:t>
-      </w:r>
-    </w:p>
-    <w:p>
-      <w:pPr>
-        <w:spacing w:after="120" w:line="240" w:lineRule="auto"/>
-        <w:ind w:firstLine="709"/>
-        <w:jc w:val="both"/>
-        <w:rPr>
           <w:rFonts w:ascii="Courier New" w:hAnsi="Courier New" w:cs="Courier New"/>
           <w:lang w:val="en-US"/>
         </w:rPr>
@@ -2446,6 +2446,7 @@
         <w:t xml:space="preserve">git config --local </w:t>
       </w:r>
       <w:proofErr w:type="spellStart"/>
+      <w:proofErr w:type="gramStart"/>
       <w:r>
         <w:rPr>
           <w:rFonts w:ascii="Courier New" w:hAnsi="Courier New" w:cs="Courier New"/>
@@ -2456,6 +2457,7 @@
         <w:t>user.email</w:t>
       </w:r>
       <w:proofErr w:type="spellEnd"/>
+      <w:proofErr w:type="gramEnd"/>
       <w:r>
         <w:rPr>
           <w:rFonts w:ascii="Courier New" w:hAnsi="Courier New" w:cs="Courier New"/>
@@ -3526,7 +3528,6 @@
         <w:rPr>
           <w:rFonts w:ascii="Courier New" w:hAnsi="Courier New" w:cs="Courier New"/>
         </w:rPr>
-        <w:lastRenderedPageBreak/>
         <w:t>&lt;/</w:t>
       </w:r>
       <w:proofErr w:type="spellStart"/>
@@ -3618,6 +3619,7 @@
         <w:rPr>
           <w:rFonts w:ascii="Courier New" w:hAnsi="Courier New" w:cs="Courier New"/>
         </w:rPr>
+        <w:lastRenderedPageBreak/>
         <w:tab/>
         <w:t xml:space="preserve">  &lt;</w:t>
       </w:r>
@@ -4334,181 +4336,181 @@
         <w:rPr>
           <w:rFonts w:cs="Times New Roman"/>
         </w:rPr>
+        <w:t xml:space="preserve">2. </w:t>
+      </w:r>
+      <w:r>
+        <w:rPr>
+          <w:rFonts w:cs="Times New Roman"/>
+        </w:rPr>
+        <w:t xml:space="preserve">Задайте команду </w:t>
+      </w:r>
+      <w:r>
+        <w:rPr>
+          <w:rFonts w:ascii="Courier New" w:hAnsi="Courier New" w:cs="Courier New"/>
+          <w:b/>
+          <w:bCs/>
+          <w:lang w:val="en-US"/>
+        </w:rPr>
+        <w:t>git status</w:t>
+      </w:r>
+      <w:r>
+        <w:rPr>
+          <w:rFonts w:ascii="Courier New" w:hAnsi="Courier New" w:cs="Courier New"/>
+          <w:b/>
+          <w:bCs/>
+        </w:rPr>
+        <w:t xml:space="preserve"> </w:t>
+      </w:r>
+      <w:r>
+        <w:rPr>
+          <w:rFonts w:cs="Times New Roman"/>
+        </w:rPr>
+        <w:t xml:space="preserve">для перевірки стану репозиторію. </w:t>
+      </w:r>
+      <w:r>
+        <w:rPr>
+          <w:rFonts w:cs="Times New Roman"/>
+        </w:rPr>
+        <w:t xml:space="preserve">Ознайомтеся із </w:t>
+      </w:r>
+      <w:r>
+        <w:rPr>
+          <w:rFonts w:cs="Times New Roman"/>
+        </w:rPr>
+        <w:t>повідомлення системи.</w:t>
+      </w:r>
+      <w:r>
+        <w:rPr>
+          <w:rFonts w:cs="Times New Roman"/>
+          <w:lang w:val="en-US"/>
+        </w:rPr>
+        <w:t xml:space="preserve"> </w:t>
+      </w:r>
+      <w:r>
+        <w:rPr>
+          <w:rFonts w:cs="Times New Roman"/>
+        </w:rPr>
+        <w:t>Зроб</w:t>
+      </w:r>
+      <w:r>
+        <w:rPr>
+          <w:rFonts w:cs="Times New Roman"/>
+        </w:rPr>
+        <w:t>іть скріншот вікна повідомлення.</w:t>
+      </w:r>
+    </w:p>
+    <w:p>
+      <w:pPr>
+        <w:spacing w:after="0" w:line="240" w:lineRule="auto"/>
+        <w:ind w:firstLine="709"/>
+        <w:jc w:val="both"/>
+        <w:rPr>
+          <w:rFonts w:ascii="Courier New" w:hAnsi="Courier New" w:cs="Courier New"/>
+          <w:lang w:val="en-US"/>
+        </w:rPr>
+      </w:pPr>
+      <w:r>
+        <w:rPr>
+          <w:rFonts w:cs="Times New Roman"/>
+        </w:rPr>
+        <w:t xml:space="preserve">3. Додати файл </w:t>
+      </w:r>
+      <w:r>
+        <w:rPr>
+          <w:rFonts w:ascii="Courier New" w:hAnsi="Courier New" w:cs="Courier New"/>
+          <w:lang w:val="en-US"/>
+        </w:rPr>
+        <w:t>index.html</w:t>
+      </w:r>
+      <w:r>
+        <w:rPr>
+          <w:rFonts w:ascii="Courier New" w:hAnsi="Courier New" w:cs="Courier New"/>
+        </w:rPr>
+        <w:t xml:space="preserve"> </w:t>
+      </w:r>
+      <w:r>
+        <w:rPr>
+          <w:rFonts w:cs="Times New Roman"/>
+        </w:rPr>
+        <w:t xml:space="preserve">до </w:t>
+      </w:r>
+      <w:proofErr w:type="spellStart"/>
+      <w:r>
+        <w:rPr>
+          <w:rFonts w:cs="Times New Roman"/>
+        </w:rPr>
+        <w:t>відслідкування</w:t>
+      </w:r>
+      <w:proofErr w:type="spellEnd"/>
+      <w:r>
+        <w:rPr>
+          <w:rFonts w:cs="Times New Roman"/>
+        </w:rPr>
+        <w:t xml:space="preserve"> </w:t>
+      </w:r>
+      <w:r>
+        <w:rPr>
+          <w:rFonts w:cs="Times New Roman"/>
+          <w:lang w:val="en-US"/>
+        </w:rPr>
+        <w:t xml:space="preserve">Git </w:t>
+      </w:r>
+      <w:r>
+        <w:rPr>
+          <w:rFonts w:cs="Times New Roman"/>
+        </w:rPr>
+        <w:t xml:space="preserve">командою  </w:t>
+      </w:r>
+      <w:r>
+        <w:rPr>
+          <w:rFonts w:ascii="Courier New" w:hAnsi="Courier New" w:cs="Courier New"/>
+          <w:b/>
+          <w:bCs/>
+          <w:lang w:val="en-US"/>
+        </w:rPr>
+        <w:t xml:space="preserve">git </w:t>
+      </w:r>
+      <w:r>
+        <w:rPr>
+          <w:rFonts w:ascii="Courier New" w:hAnsi="Courier New" w:cs="Courier New"/>
+          <w:b/>
+          <w:bCs/>
+          <w:lang w:val="en-US"/>
+        </w:rPr>
+        <w:t xml:space="preserve">add </w:t>
+      </w:r>
+      <w:r>
+        <w:rPr>
+          <w:rFonts w:ascii="Courier New" w:hAnsi="Courier New" w:cs="Courier New"/>
+          <w:b/>
+          <w:bCs/>
+          <w:lang w:val="en-US"/>
+        </w:rPr>
+        <w:t>index.html</w:t>
+      </w:r>
+      <w:r>
+        <w:rPr>
+          <w:rFonts w:ascii="Courier New" w:hAnsi="Courier New" w:cs="Courier New"/>
+          <w:lang w:val="en-US"/>
+        </w:rPr>
+        <w:t>.</w:t>
+      </w:r>
+    </w:p>
+    <w:p>
+      <w:pPr>
+        <w:spacing w:after="0" w:line="240" w:lineRule="auto"/>
+        <w:ind w:firstLine="709"/>
+        <w:jc w:val="both"/>
+        <w:rPr>
+          <w:rFonts w:cs="Times New Roman"/>
+        </w:rPr>
+      </w:pPr>
+      <w:r>
+        <w:rPr>
+          <w:rFonts w:cs="Times New Roman"/>
+          <w:lang w:val="en-US"/>
+        </w:rPr>
         <w:lastRenderedPageBreak/>
-        <w:t xml:space="preserve">2. </w:t>
-      </w:r>
-      <w:r>
-        <w:rPr>
-          <w:rFonts w:cs="Times New Roman"/>
-        </w:rPr>
-        <w:t xml:space="preserve">Задайте команду </w:t>
-      </w:r>
-      <w:r>
-        <w:rPr>
-          <w:rFonts w:ascii="Courier New" w:hAnsi="Courier New" w:cs="Courier New"/>
-          <w:b/>
-          <w:bCs/>
-          <w:lang w:val="en-US"/>
-        </w:rPr>
-        <w:t>git status</w:t>
-      </w:r>
-      <w:r>
-        <w:rPr>
-          <w:rFonts w:ascii="Courier New" w:hAnsi="Courier New" w:cs="Courier New"/>
-          <w:b/>
-          <w:bCs/>
-        </w:rPr>
-        <w:t xml:space="preserve"> </w:t>
-      </w:r>
-      <w:r>
-        <w:rPr>
-          <w:rFonts w:cs="Times New Roman"/>
-        </w:rPr>
-        <w:t xml:space="preserve">для перевірки стану репозиторію. </w:t>
-      </w:r>
-      <w:r>
-        <w:rPr>
-          <w:rFonts w:cs="Times New Roman"/>
-        </w:rPr>
-        <w:t xml:space="preserve">Ознайомтеся із </w:t>
-      </w:r>
-      <w:r>
-        <w:rPr>
-          <w:rFonts w:cs="Times New Roman"/>
-        </w:rPr>
-        <w:t>повідомлення системи.</w:t>
-      </w:r>
-      <w:r>
-        <w:rPr>
-          <w:rFonts w:cs="Times New Roman"/>
-          <w:lang w:val="en-US"/>
-        </w:rPr>
-        <w:t xml:space="preserve"> </w:t>
-      </w:r>
-      <w:r>
-        <w:rPr>
-          <w:rFonts w:cs="Times New Roman"/>
-        </w:rPr>
-        <w:t>Зроб</w:t>
-      </w:r>
-      <w:r>
-        <w:rPr>
-          <w:rFonts w:cs="Times New Roman"/>
-        </w:rPr>
-        <w:t>іть скріншот вікна повідомлення.</w:t>
-      </w:r>
-    </w:p>
-    <w:p>
-      <w:pPr>
-        <w:spacing w:after="0" w:line="240" w:lineRule="auto"/>
-        <w:ind w:firstLine="709"/>
-        <w:jc w:val="both"/>
-        <w:rPr>
-          <w:rFonts w:ascii="Courier New" w:hAnsi="Courier New" w:cs="Courier New"/>
-          <w:lang w:val="en-US"/>
-        </w:rPr>
-      </w:pPr>
-      <w:r>
-        <w:rPr>
-          <w:rFonts w:cs="Times New Roman"/>
-        </w:rPr>
-        <w:t xml:space="preserve">3. Додати файл </w:t>
-      </w:r>
-      <w:r>
-        <w:rPr>
-          <w:rFonts w:ascii="Courier New" w:hAnsi="Courier New" w:cs="Courier New"/>
-          <w:lang w:val="en-US"/>
-        </w:rPr>
-        <w:t>index.html</w:t>
-      </w:r>
-      <w:r>
-        <w:rPr>
-          <w:rFonts w:ascii="Courier New" w:hAnsi="Courier New" w:cs="Courier New"/>
-        </w:rPr>
-        <w:t xml:space="preserve"> </w:t>
-      </w:r>
-      <w:r>
-        <w:rPr>
-          <w:rFonts w:cs="Times New Roman"/>
-        </w:rPr>
-        <w:t xml:space="preserve">до </w:t>
-      </w:r>
-      <w:proofErr w:type="spellStart"/>
-      <w:r>
-        <w:rPr>
-          <w:rFonts w:cs="Times New Roman"/>
-        </w:rPr>
-        <w:t>відслідкування</w:t>
-      </w:r>
-      <w:proofErr w:type="spellEnd"/>
-      <w:r>
-        <w:rPr>
-          <w:rFonts w:cs="Times New Roman"/>
-        </w:rPr>
-        <w:t xml:space="preserve"> </w:t>
-      </w:r>
-      <w:r>
-        <w:rPr>
-          <w:rFonts w:cs="Times New Roman"/>
-          <w:lang w:val="en-US"/>
-        </w:rPr>
-        <w:t xml:space="preserve">Git </w:t>
-      </w:r>
-      <w:r>
-        <w:rPr>
-          <w:rFonts w:cs="Times New Roman"/>
-        </w:rPr>
-        <w:t xml:space="preserve">командою  </w:t>
-      </w:r>
-      <w:r>
-        <w:rPr>
-          <w:rFonts w:ascii="Courier New" w:hAnsi="Courier New" w:cs="Courier New"/>
-          <w:b/>
-          <w:bCs/>
-          <w:lang w:val="en-US"/>
-        </w:rPr>
-        <w:t xml:space="preserve">git </w:t>
-      </w:r>
-      <w:r>
-        <w:rPr>
-          <w:rFonts w:ascii="Courier New" w:hAnsi="Courier New" w:cs="Courier New"/>
-          <w:b/>
-          <w:bCs/>
-          <w:lang w:val="en-US"/>
-        </w:rPr>
-        <w:t xml:space="preserve">add </w:t>
-      </w:r>
-      <w:r>
-        <w:rPr>
-          <w:rFonts w:ascii="Courier New" w:hAnsi="Courier New" w:cs="Courier New"/>
-          <w:b/>
-          <w:bCs/>
-          <w:lang w:val="en-US"/>
-        </w:rPr>
-        <w:t>index.html</w:t>
-      </w:r>
-      <w:r>
-        <w:rPr>
-          <w:rFonts w:ascii="Courier New" w:hAnsi="Courier New" w:cs="Courier New"/>
-          <w:lang w:val="en-US"/>
-        </w:rPr>
-        <w:t>.</w:t>
-      </w:r>
-    </w:p>
-    <w:p>
-      <w:pPr>
-        <w:spacing w:after="0" w:line="240" w:lineRule="auto"/>
-        <w:ind w:firstLine="709"/>
-        <w:jc w:val="both"/>
-        <w:rPr>
-          <w:rFonts w:cs="Times New Roman"/>
-        </w:rPr>
-      </w:pPr>
-      <w:r>
-        <w:rPr>
-          <w:rFonts w:cs="Times New Roman"/>
-          <w:lang w:val="en-US"/>
-        </w:rPr>
         <w:t xml:space="preserve">4. </w:t>
       </w:r>
       <w:r>
@@ -5778,7 +5780,6 @@
         <w:rPr>
           <w:rFonts w:ascii="Courier New" w:hAnsi="Courier New" w:cs="Courier New"/>
         </w:rPr>
-        <w:lastRenderedPageBreak/>
         <w:tab/>
         <w:t>width:1000px;</w:t>
       </w:r>
@@ -5897,6 +5898,7 @@
         <w:rPr>
           <w:rFonts w:ascii="Courier New" w:hAnsi="Courier New" w:cs="Courier New"/>
         </w:rPr>
+        <w:lastRenderedPageBreak/>
         <w:tab/>
       </w:r>
       <w:proofErr w:type="spellStart"/>
@@ -6755,43 +6757,43 @@
         <w:rPr>
           <w:rFonts w:cs="Times New Roman"/>
         </w:rPr>
+        <w:t xml:space="preserve">5. Відкрийте файл </w:t>
+      </w:r>
+      <w:r>
+        <w:rPr>
+          <w:rFonts w:ascii="Courier New" w:hAnsi="Courier New" w:cs="Courier New"/>
+          <w:b/>
+          <w:bCs/>
+          <w:lang w:val="en-US"/>
+        </w:rPr>
+        <w:t>index.html</w:t>
+      </w:r>
+      <w:r>
+        <w:rPr>
+          <w:rFonts w:cs="Times New Roman"/>
+        </w:rPr>
+        <w:t xml:space="preserve"> у браузері</w:t>
+      </w:r>
+      <w:r>
+        <w:rPr>
+          <w:rFonts w:cs="Times New Roman"/>
+        </w:rPr>
+        <w:t xml:space="preserve"> та порівняйте із зразком (рисунок 3.)</w:t>
+      </w:r>
+    </w:p>
+    <w:p>
+      <w:pPr>
+        <w:spacing w:after="120" w:line="240" w:lineRule="auto"/>
+        <w:jc w:val="both"/>
+        <w:rPr>
+          <w:rFonts w:cs="Times New Roman"/>
+        </w:rPr>
+      </w:pPr>
+      <w:r>
+        <w:rPr>
+          <w:noProof/>
+        </w:rPr>
         <w:lastRenderedPageBreak/>
-        <w:t xml:space="preserve">5. Відкрийте файл </w:t>
-      </w:r>
-      <w:r>
-        <w:rPr>
-          <w:rFonts w:ascii="Courier New" w:hAnsi="Courier New" w:cs="Courier New"/>
-          <w:b/>
-          <w:bCs/>
-          <w:lang w:val="en-US"/>
-        </w:rPr>
-        <w:t>index.html</w:t>
-      </w:r>
-      <w:r>
-        <w:rPr>
-          <w:rFonts w:cs="Times New Roman"/>
-        </w:rPr>
-        <w:t xml:space="preserve"> у браузері</w:t>
-      </w:r>
-      <w:r>
-        <w:rPr>
-          <w:rFonts w:cs="Times New Roman"/>
-        </w:rPr>
-        <w:t xml:space="preserve"> та порівняйте із зразком (рисунок 3.)</w:t>
-      </w:r>
-    </w:p>
-    <w:p>
-      <w:pPr>
-        <w:spacing w:after="120" w:line="240" w:lineRule="auto"/>
-        <w:jc w:val="both"/>
-        <w:rPr>
-          <w:rFonts w:cs="Times New Roman"/>
-        </w:rPr>
-      </w:pPr>
-      <w:r>
-        <w:rPr>
-          <w:noProof/>
-        </w:rPr>
         <w:drawing>
           <wp:inline distT="0" distB="0" distL="0" distR="0" wp14:anchorId="0FF73D29" wp14:editId="46A33327">
             <wp:extent cx="6120130" cy="2193925"/>
@@ -7146,13 +7148,7 @@
         <w:rPr>
           <w:rFonts w:cs="Times New Roman"/>
         </w:rPr>
-        <w:t>та п</w:t>
-      </w:r>
-      <w:r>
-        <w:rPr>
-          <w:rFonts w:cs="Times New Roman"/>
-        </w:rPr>
-        <w:t>роаналізуйте вивід.</w:t>
+        <w:t>та проаналізуйте вивід.</w:t>
       </w:r>
     </w:p>
     <w:p>
@@ -7225,15 +7221,7 @@
           <w:b/>
           <w:bCs/>
         </w:rPr>
-        <w:t xml:space="preserve"> -</w:t>
-      </w:r>
-      <w:r>
-        <w:rPr>
-          <w:rFonts w:ascii="Courier New" w:hAnsi="Courier New" w:cs="Courier New"/>
-          <w:b/>
-          <w:bCs/>
-        </w:rPr>
-        <w:t>-</w:t>
+        <w:t xml:space="preserve"> --</w:t>
       </w:r>
       <w:r>
         <w:rPr>
@@ -7265,13 +7253,7 @@
         <w:rPr>
           <w:rFonts w:cs="Times New Roman"/>
         </w:rPr>
-        <w:t>та п</w:t>
-      </w:r>
-      <w:r>
-        <w:rPr>
-          <w:rFonts w:cs="Times New Roman"/>
-        </w:rPr>
-        <w:t>роаналізуйте вивід.</w:t>
+        <w:t>та проаналізуйте вивід.</w:t>
       </w:r>
     </w:p>
     <w:p>
@@ -7481,13 +7463,7 @@
         <w:rPr>
           <w:rFonts w:cs="Times New Roman"/>
         </w:rPr>
-        <w:t>п</w:t>
-      </w:r>
-      <w:r>
-        <w:rPr>
-          <w:rFonts w:cs="Times New Roman"/>
-        </w:rPr>
-        <w:t>роаналізуйте вивід.</w:t>
+        <w:t>проаналізуйте вивід.</w:t>
       </w:r>
     </w:p>
     <w:p>
@@ -7926,7 +7902,6 @@
         <w:rPr>
           <w:rFonts w:cs="Times New Roman"/>
         </w:rPr>
-        <w:lastRenderedPageBreak/>
         <w:t xml:space="preserve">4. </w:t>
       </w:r>
       <w:r>
@@ -7939,7 +7914,19 @@
         <w:rPr>
           <w:rFonts w:cs="Times New Roman"/>
         </w:rPr>
-        <w:t>клан віддаленого репозиторії з вашим локальним.</w:t>
+        <w:t>кл</w:t>
+      </w:r>
+      <w:r>
+        <w:rPr>
+          <w:rFonts w:cs="Times New Roman"/>
+        </w:rPr>
+        <w:t>о</w:t>
+      </w:r>
+      <w:r>
+        <w:rPr>
+          <w:rFonts w:cs="Times New Roman"/>
+        </w:rPr>
+        <w:t>н віддаленого репозиторії з вашим локальним.</w:t>
       </w:r>
     </w:p>
     <w:p>
@@ -7995,6 +7982,7 @@
         <w:rPr>
           <w:rFonts w:cs="Times New Roman"/>
         </w:rPr>
+        <w:lastRenderedPageBreak/>
         <w:t>Ви отримаєте усі файли які є репозиторії. Перегляньте репозиторій на вашому комп</w:t>
       </w:r>
       <w:r>
@@ -8162,13 +8150,7 @@
         <w:rPr>
           <w:rFonts w:cs="Times New Roman"/>
         </w:rPr>
-        <w:t>1</w:t>
-      </w:r>
-      <w:r>
-        <w:rPr>
-          <w:rFonts w:cs="Times New Roman"/>
-        </w:rPr>
-        <w:t xml:space="preserve">. Створіть новий </w:t>
+        <w:t xml:space="preserve">1. Створіть новий </w:t>
       </w:r>
       <w:r>
         <w:rPr>
@@ -8246,68 +8228,764 @@
         <w:rPr>
           <w:rFonts w:cs="Times New Roman"/>
         </w:rPr>
+        <w:t>. В цьому репозиторію ви будете розміщувати файли виконання завдань до лабораторних</w:t>
+      </w:r>
+      <w:r>
+        <w:rPr>
+          <w:rFonts w:cs="Times New Roman"/>
+        </w:rPr>
+        <w:t xml:space="preserve"> та самостійних</w:t>
+      </w:r>
+      <w:r>
+        <w:rPr>
+          <w:rFonts w:cs="Times New Roman"/>
+        </w:rPr>
+        <w:t xml:space="preserve"> робіт дисципліни </w:t>
+      </w:r>
+    </w:p>
+    <w:p>
+      <w:pPr>
+        <w:spacing w:after="0" w:line="240" w:lineRule="auto"/>
+        <w:ind w:firstLine="709"/>
+        <w:jc w:val="both"/>
+        <w:rPr>
+          <w:rFonts w:cs="Times New Roman"/>
+        </w:rPr>
+      </w:pPr>
+      <w:r>
+        <w:rPr>
+          <w:rFonts w:cs="Times New Roman"/>
+        </w:rPr>
+        <w:t xml:space="preserve">2. </w:t>
+      </w:r>
+      <w:r>
+        <w:rPr>
+          <w:rFonts w:cs="Times New Roman"/>
+        </w:rPr>
+        <w:t>Створіть у себе на комп</w:t>
+      </w:r>
+      <w:r>
+        <w:rPr>
+          <w:rFonts w:cs="Times New Roman"/>
+          <w:lang w:val="en-US"/>
+        </w:rPr>
+        <w:t>’</w:t>
+      </w:r>
+      <w:proofErr w:type="spellStart"/>
+      <w:r>
+        <w:rPr>
+          <w:rFonts w:cs="Times New Roman"/>
+        </w:rPr>
+        <w:t>ютері</w:t>
+      </w:r>
+      <w:proofErr w:type="spellEnd"/>
+      <w:r>
+        <w:rPr>
+          <w:rFonts w:cs="Times New Roman"/>
+        </w:rPr>
+        <w:t xml:space="preserve"> аналогічний каталог </w:t>
+      </w:r>
+      <w:r>
+        <w:rPr>
+          <w:rFonts w:cs="Times New Roman"/>
+          <w:lang w:val="en-US"/>
+        </w:rPr>
+        <w:t>Lab</w:t>
+      </w:r>
+      <w:r>
+        <w:rPr>
+          <w:rFonts w:cs="Times New Roman"/>
+        </w:rPr>
+        <w:t>_</w:t>
+      </w:r>
+      <w:r>
+        <w:rPr>
+          <w:rFonts w:cs="Times New Roman"/>
+          <w:lang w:val="en-US"/>
+        </w:rPr>
+        <w:t>BS_&lt;</w:t>
+      </w:r>
+      <w:r>
+        <w:rPr>
+          <w:rFonts w:cs="Times New Roman"/>
+        </w:rPr>
+        <w:t>ВАШЕ ПРІЗВИЩЕ латиницею</w:t>
+      </w:r>
+      <w:r>
+        <w:rPr>
+          <w:rFonts w:cs="Times New Roman"/>
+          <w:lang w:val="en-US"/>
+        </w:rPr>
+        <w:t>&gt;</w:t>
+      </w:r>
+      <w:r>
+        <w:rPr>
+          <w:rFonts w:cs="Times New Roman"/>
+        </w:rPr>
         <w:t>.</w:t>
       </w:r>
-      <w:r>
-        <w:rPr>
-          <w:rFonts w:cs="Times New Roman"/>
-        </w:rPr>
-        <w:t xml:space="preserve"> В цьому репозиторію ви будете розміщувати файли виконання завдань до лабораторних</w:t>
-      </w:r>
-      <w:r>
-        <w:rPr>
-          <w:rFonts w:cs="Times New Roman"/>
-        </w:rPr>
-        <w:t xml:space="preserve"> та самостійних</w:t>
-      </w:r>
-      <w:r>
-        <w:rPr>
-          <w:rFonts w:cs="Times New Roman"/>
-        </w:rPr>
-        <w:t xml:space="preserve"> робіт дисципліни </w:t>
-      </w:r>
-    </w:p>
-    <w:p>
-      <w:pPr>
-        <w:spacing w:after="0" w:line="240" w:lineRule="auto"/>
-        <w:ind w:firstLine="709"/>
-        <w:jc w:val="both"/>
-        <w:rPr>
-          <w:rFonts w:cs="Times New Roman"/>
-        </w:rPr>
-      </w:pPr>
-      <w:r>
-        <w:rPr>
-          <w:rFonts w:cs="Times New Roman"/>
-        </w:rPr>
-        <w:t xml:space="preserve">2. </w:t>
-      </w:r>
-      <w:r>
-        <w:rPr>
-          <w:rFonts w:cs="Times New Roman"/>
-        </w:rPr>
-        <w:t>Створіть у себе на комп</w:t>
-      </w:r>
-      <w:r>
-        <w:rPr>
-          <w:rFonts w:cs="Times New Roman"/>
-          <w:lang w:val="en-US"/>
-        </w:rPr>
-        <w:t>’</w:t>
-      </w:r>
-      <w:proofErr w:type="spellStart"/>
-      <w:r>
-        <w:rPr>
-          <w:rFonts w:cs="Times New Roman"/>
-        </w:rPr>
-        <w:t>ютері</w:t>
-      </w:r>
-      <w:proofErr w:type="spellEnd"/>
-      <w:r>
-        <w:rPr>
-          <w:rFonts w:cs="Times New Roman"/>
-        </w:rPr>
-        <w:t xml:space="preserve"> аналогічний каталог </w:t>
+    </w:p>
+    <w:p>
+      <w:pPr>
+        <w:spacing w:after="0" w:line="240" w:lineRule="auto"/>
+        <w:ind w:firstLine="709"/>
+        <w:jc w:val="both"/>
+        <w:rPr>
+          <w:rFonts w:cs="Times New Roman"/>
+        </w:rPr>
+      </w:pPr>
+      <w:r>
+        <w:rPr>
+          <w:rFonts w:cs="Times New Roman"/>
+        </w:rPr>
+        <w:t>3. Перейдіть в термінал (</w:t>
+      </w:r>
+      <w:r>
+        <w:rPr>
+          <w:rFonts w:cs="Times New Roman"/>
+          <w:lang w:val="en-US"/>
+        </w:rPr>
+        <w:t xml:space="preserve">Visual Studio Code </w:t>
+      </w:r>
+      <w:r>
+        <w:rPr>
+          <w:rFonts w:cs="Times New Roman"/>
+        </w:rPr>
+        <w:t xml:space="preserve">або </w:t>
+      </w:r>
+      <w:proofErr w:type="spellStart"/>
+      <w:r>
+        <w:rPr>
+          <w:rFonts w:cs="Times New Roman"/>
+          <w:lang w:val="en-US"/>
+        </w:rPr>
+        <w:t>GitBash</w:t>
+      </w:r>
+      <w:proofErr w:type="spellEnd"/>
+      <w:r>
+        <w:rPr>
+          <w:rFonts w:cs="Times New Roman"/>
+          <w:lang w:val="en-US"/>
+        </w:rPr>
+        <w:t xml:space="preserve">). </w:t>
+      </w:r>
+      <w:r>
+        <w:rPr>
+          <w:rFonts w:cs="Times New Roman"/>
+        </w:rPr>
+        <w:t>Активізуйте даний каталог.</w:t>
+      </w:r>
+    </w:p>
+    <w:p>
+      <w:pPr>
+        <w:spacing w:after="0" w:line="240" w:lineRule="auto"/>
+        <w:ind w:firstLine="709"/>
+        <w:jc w:val="both"/>
+        <w:rPr>
+          <w:rFonts w:ascii="Courier New" w:hAnsi="Courier New" w:cs="Courier New"/>
+          <w:b/>
+          <w:bCs/>
+          <w:lang w:val="en-US"/>
+        </w:rPr>
+      </w:pPr>
+      <w:r>
+        <w:rPr>
+          <w:rFonts w:cs="Times New Roman"/>
+        </w:rPr>
+        <w:t xml:space="preserve">4. </w:t>
+      </w:r>
+      <w:proofErr w:type="spellStart"/>
+      <w:r>
+        <w:rPr>
+          <w:rFonts w:cs="Times New Roman"/>
+        </w:rPr>
+        <w:t>Ініціалізуйте</w:t>
+      </w:r>
+      <w:proofErr w:type="spellEnd"/>
+      <w:r>
+        <w:rPr>
+          <w:rFonts w:cs="Times New Roman"/>
+        </w:rPr>
+        <w:t xml:space="preserve"> локальний каталог в системі </w:t>
+      </w:r>
+      <w:r>
+        <w:rPr>
+          <w:rFonts w:cs="Times New Roman"/>
+          <w:lang w:val="en-US"/>
+        </w:rPr>
+        <w:t>Git</w:t>
+      </w:r>
+      <w:r>
+        <w:rPr>
+          <w:rFonts w:cs="Times New Roman"/>
+        </w:rPr>
+        <w:t xml:space="preserve">: </w:t>
+      </w:r>
+      <w:r>
+        <w:rPr>
+          <w:rFonts w:ascii="Courier New" w:hAnsi="Courier New" w:cs="Courier New"/>
+          <w:b/>
+          <w:bCs/>
+          <w:lang w:val="en-US"/>
+        </w:rPr>
+        <w:t xml:space="preserve">git </w:t>
+      </w:r>
+      <w:proofErr w:type="spellStart"/>
+      <w:r>
+        <w:rPr>
+          <w:rFonts w:ascii="Courier New" w:hAnsi="Courier New" w:cs="Courier New"/>
+          <w:b/>
+          <w:bCs/>
+          <w:lang w:val="en-US"/>
+        </w:rPr>
+        <w:t>init</w:t>
+      </w:r>
+      <w:proofErr w:type="spellEnd"/>
+    </w:p>
+    <w:p>
+      <w:pPr>
+        <w:spacing w:after="0" w:line="240" w:lineRule="auto"/>
+        <w:ind w:firstLine="709"/>
+        <w:jc w:val="both"/>
+        <w:rPr>
+          <w:rFonts w:cs="Times New Roman"/>
+        </w:rPr>
+      </w:pPr>
+      <w:r>
+        <w:rPr>
+          <w:rFonts w:cs="Times New Roman"/>
+        </w:rPr>
+        <w:t xml:space="preserve">5. </w:t>
+      </w:r>
+      <w:r>
+        <w:rPr>
+          <w:rFonts w:cs="Times New Roman"/>
+        </w:rPr>
+        <w:t xml:space="preserve">Клонуйте віддалений репозиторій на </w:t>
+      </w:r>
+      <w:r>
+        <w:rPr>
+          <w:rFonts w:cs="Times New Roman"/>
+          <w:lang w:val="en-US"/>
+        </w:rPr>
+        <w:t>GitHub  Lab</w:t>
+      </w:r>
+      <w:r>
+        <w:rPr>
+          <w:rFonts w:cs="Times New Roman"/>
+        </w:rPr>
+        <w:t>_</w:t>
+      </w:r>
+      <w:r>
+        <w:rPr>
+          <w:rFonts w:cs="Times New Roman"/>
+          <w:lang w:val="en-US"/>
+        </w:rPr>
+        <w:t>BS_&lt;</w:t>
+      </w:r>
+      <w:r>
+        <w:rPr>
+          <w:rFonts w:cs="Times New Roman"/>
+        </w:rPr>
+        <w:t>ВАШЕ ПРІЗВИЩЕ латиницею</w:t>
+      </w:r>
+      <w:r>
+        <w:rPr>
+          <w:rFonts w:cs="Times New Roman"/>
+          <w:lang w:val="en-US"/>
+        </w:rPr>
+        <w:t xml:space="preserve">&gt; </w:t>
+      </w:r>
+      <w:r>
+        <w:rPr>
+          <w:rFonts w:cs="Times New Roman"/>
+        </w:rPr>
+        <w:t>з локальним репозиторієм.</w:t>
+      </w:r>
+    </w:p>
+    <w:p>
+      <w:pPr>
+        <w:spacing w:after="0" w:line="240" w:lineRule="auto"/>
+        <w:ind w:firstLine="709"/>
+        <w:jc w:val="both"/>
+        <w:rPr>
+          <w:rFonts w:cs="Times New Roman"/>
+        </w:rPr>
+      </w:pPr>
+      <w:r>
+        <w:rPr>
+          <w:rFonts w:cs="Times New Roman"/>
+        </w:rPr>
+        <w:t>6. Задайте локальні параметри</w:t>
+      </w:r>
+      <w:r>
+        <w:rPr>
+          <w:rFonts w:cs="Times New Roman"/>
+          <w:lang w:val="en-US"/>
+        </w:rPr>
+        <w:t xml:space="preserve"> </w:t>
+      </w:r>
+      <w:r>
+        <w:rPr>
+          <w:rFonts w:cs="Times New Roman"/>
+        </w:rPr>
+        <w:t>репозиторію:</w:t>
+      </w:r>
+    </w:p>
+    <w:p>
+      <w:pPr>
+        <w:spacing w:after="0"/>
+        <w:ind w:firstLine="709"/>
+        <w:jc w:val="both"/>
+        <w:rPr>
+          <w:rFonts w:ascii="Courier New" w:hAnsi="Courier New" w:cs="Courier New"/>
+        </w:rPr>
+      </w:pPr>
+      <w:proofErr w:type="spellStart"/>
+      <w:r>
+        <w:rPr>
+          <w:rFonts w:ascii="Courier New" w:hAnsi="Courier New" w:cs="Courier New"/>
+          <w:b/>
+          <w:bCs/>
+        </w:rPr>
+        <w:t>git</w:t>
+      </w:r>
+      <w:proofErr w:type="spellEnd"/>
+      <w:r>
+        <w:rPr>
+          <w:rFonts w:ascii="Courier New" w:hAnsi="Courier New" w:cs="Courier New"/>
+          <w:b/>
+          <w:bCs/>
+        </w:rPr>
+        <w:t xml:space="preserve"> </w:t>
+      </w:r>
+      <w:proofErr w:type="spellStart"/>
+      <w:r>
+        <w:rPr>
+          <w:rFonts w:ascii="Courier New" w:hAnsi="Courier New" w:cs="Courier New"/>
+          <w:b/>
+          <w:bCs/>
+        </w:rPr>
+        <w:t>config</w:t>
+      </w:r>
+      <w:proofErr w:type="spellEnd"/>
+      <w:r>
+        <w:rPr>
+          <w:rFonts w:ascii="Courier New" w:hAnsi="Courier New" w:cs="Courier New"/>
+          <w:b/>
+          <w:bCs/>
+        </w:rPr>
+        <w:t xml:space="preserve"> --</w:t>
+      </w:r>
+      <w:r>
+        <w:rPr>
+          <w:rFonts w:ascii="Courier New" w:hAnsi="Courier New" w:cs="Courier New"/>
+          <w:b/>
+          <w:bCs/>
+          <w:lang w:val="en-US"/>
+        </w:rPr>
+        <w:t>local</w:t>
+      </w:r>
+      <w:r>
+        <w:rPr>
+          <w:rFonts w:ascii="Courier New" w:hAnsi="Courier New" w:cs="Courier New"/>
+          <w:b/>
+          <w:bCs/>
+        </w:rPr>
+        <w:t xml:space="preserve"> user.name &lt;</w:t>
+      </w:r>
+      <w:proofErr w:type="spellStart"/>
+      <w:r>
+        <w:rPr>
+          <w:rFonts w:ascii="Courier New" w:hAnsi="Courier New" w:cs="Courier New"/>
+          <w:b/>
+          <w:bCs/>
+        </w:rPr>
+        <w:t>name</w:t>
+      </w:r>
+      <w:proofErr w:type="spellEnd"/>
+      <w:r>
+        <w:rPr>
+          <w:rFonts w:ascii="Courier New" w:hAnsi="Courier New" w:cs="Courier New"/>
+          <w:b/>
+          <w:bCs/>
+        </w:rPr>
+        <w:t>&gt;</w:t>
+      </w:r>
+    </w:p>
+    <w:p>
+      <w:pPr>
+        <w:spacing w:after="0"/>
+        <w:ind w:firstLine="709"/>
+        <w:jc w:val="both"/>
+        <w:rPr>
+          <w:rFonts w:ascii="Courier New" w:hAnsi="Courier New" w:cs="Courier New"/>
+        </w:rPr>
+      </w:pPr>
+      <w:proofErr w:type="spellStart"/>
+      <w:r>
+        <w:rPr>
+          <w:rFonts w:ascii="Courier New" w:hAnsi="Courier New" w:cs="Courier New"/>
+          <w:b/>
+          <w:bCs/>
+        </w:rPr>
+        <w:t>git</w:t>
+      </w:r>
+      <w:proofErr w:type="spellEnd"/>
+      <w:r>
+        <w:rPr>
+          <w:rFonts w:ascii="Courier New" w:hAnsi="Courier New" w:cs="Courier New"/>
+          <w:b/>
+          <w:bCs/>
+        </w:rPr>
+        <w:t xml:space="preserve"> </w:t>
+      </w:r>
+      <w:proofErr w:type="spellStart"/>
+      <w:r>
+        <w:rPr>
+          <w:rFonts w:ascii="Courier New" w:hAnsi="Courier New" w:cs="Courier New"/>
+          <w:b/>
+          <w:bCs/>
+        </w:rPr>
+        <w:t>config</w:t>
+      </w:r>
+      <w:proofErr w:type="spellEnd"/>
+      <w:r>
+        <w:rPr>
+          <w:rFonts w:ascii="Courier New" w:hAnsi="Courier New" w:cs="Courier New"/>
+          <w:b/>
+          <w:bCs/>
+        </w:rPr>
+        <w:t xml:space="preserve"> --</w:t>
+      </w:r>
+      <w:r>
+        <w:rPr>
+          <w:rFonts w:ascii="Courier New" w:hAnsi="Courier New" w:cs="Courier New"/>
+          <w:b/>
+          <w:bCs/>
+          <w:lang w:val="en-US"/>
+        </w:rPr>
+        <w:t>local</w:t>
+      </w:r>
+      <w:r>
+        <w:rPr>
+          <w:rFonts w:ascii="Courier New" w:hAnsi="Courier New" w:cs="Courier New"/>
+          <w:b/>
+          <w:bCs/>
+        </w:rPr>
+        <w:t xml:space="preserve"> </w:t>
+      </w:r>
+      <w:proofErr w:type="spellStart"/>
+      <w:r>
+        <w:rPr>
+          <w:rFonts w:ascii="Courier New" w:hAnsi="Courier New" w:cs="Courier New"/>
+          <w:b/>
+          <w:bCs/>
+        </w:rPr>
+        <w:t>user</w:t>
+      </w:r>
+      <w:proofErr w:type="spellEnd"/>
+      <w:r>
+        <w:rPr>
+          <w:rFonts w:ascii="Courier New" w:hAnsi="Courier New" w:cs="Courier New"/>
+          <w:b/>
+          <w:bCs/>
+        </w:rPr>
+        <w:t>.</w:t>
+      </w:r>
+      <w:r>
+        <w:rPr>
+          <w:rFonts w:ascii="Courier New" w:hAnsi="Courier New" w:cs="Courier New"/>
+          <w:b/>
+          <w:bCs/>
+          <w:lang w:val="en-US"/>
+        </w:rPr>
+        <w:t>email</w:t>
+      </w:r>
+      <w:r>
+        <w:rPr>
+          <w:rFonts w:ascii="Courier New" w:hAnsi="Courier New" w:cs="Courier New"/>
+          <w:b/>
+          <w:bCs/>
+        </w:rPr>
+        <w:t xml:space="preserve"> &lt;</w:t>
+      </w:r>
+      <w:r>
+        <w:rPr>
+          <w:rFonts w:ascii="Courier New" w:hAnsi="Courier New" w:cs="Courier New"/>
+          <w:b/>
+          <w:bCs/>
+          <w:lang w:val="en-US"/>
+        </w:rPr>
+        <w:t>email</w:t>
+      </w:r>
+      <w:r>
+        <w:rPr>
+          <w:rFonts w:ascii="Courier New" w:hAnsi="Courier New" w:cs="Courier New"/>
+          <w:b/>
+          <w:bCs/>
+        </w:rPr>
+        <w:t>&gt;</w:t>
+      </w:r>
+    </w:p>
+    <w:p>
+      <w:pPr>
+        <w:spacing w:after="0" w:line="240" w:lineRule="auto"/>
+        <w:ind w:firstLine="709"/>
+        <w:jc w:val="both"/>
+        <w:rPr>
+          <w:rFonts w:cs="Times New Roman"/>
+        </w:rPr>
+      </w:pPr>
+      <w:r>
+        <w:rPr>
+          <w:rFonts w:cs="Times New Roman"/>
+        </w:rPr>
+        <w:t xml:space="preserve">7. Проведіть редагування файлу </w:t>
+      </w:r>
+      <w:r>
+        <w:rPr>
+          <w:rFonts w:cs="Times New Roman"/>
+        </w:rPr>
+        <w:t>README.md</w:t>
+      </w:r>
+      <w:r>
+        <w:rPr>
+          <w:rFonts w:cs="Times New Roman"/>
+        </w:rPr>
+        <w:t xml:space="preserve"> який розміщений в локальному репозиторії</w:t>
+      </w:r>
+      <w:r>
+        <w:rPr>
+          <w:rFonts w:cs="Times New Roman"/>
+          <w:lang w:val="en-US"/>
+        </w:rPr>
+        <w:t xml:space="preserve">. </w:t>
+      </w:r>
+      <w:r>
+        <w:rPr>
+          <w:rFonts w:cs="Times New Roman"/>
+        </w:rPr>
+        <w:t xml:space="preserve">Додайте довідкову інформацію про вас. </w:t>
+      </w:r>
+    </w:p>
+    <w:p>
+      <w:pPr>
+        <w:spacing w:after="0" w:line="240" w:lineRule="auto"/>
+        <w:ind w:firstLine="709"/>
+        <w:jc w:val="both"/>
+        <w:rPr>
+          <w:rFonts w:cs="Times New Roman"/>
+        </w:rPr>
+      </w:pPr>
+      <w:r>
+        <w:rPr>
+          <w:rFonts w:cs="Times New Roman"/>
+        </w:rPr>
+        <w:t xml:space="preserve">8. Виконайте коменти додавання файлу. Створить </w:t>
+      </w:r>
+      <w:proofErr w:type="spellStart"/>
+      <w:r>
+        <w:rPr>
+          <w:rFonts w:cs="Times New Roman"/>
+        </w:rPr>
+        <w:t>коміт</w:t>
+      </w:r>
+      <w:proofErr w:type="spellEnd"/>
+      <w:r>
+        <w:rPr>
+          <w:rFonts w:cs="Times New Roman"/>
+        </w:rPr>
+        <w:t>.</w:t>
+      </w:r>
+    </w:p>
+    <w:p>
+      <w:pPr>
+        <w:spacing w:after="0" w:line="240" w:lineRule="auto"/>
+        <w:ind w:firstLine="709"/>
+        <w:jc w:val="both"/>
+        <w:rPr>
+          <w:rFonts w:cs="Times New Roman"/>
+        </w:rPr>
+      </w:pPr>
+      <w:r>
+        <w:rPr>
+          <w:rFonts w:cs="Times New Roman"/>
+        </w:rPr>
+        <w:t>9.</w:t>
+      </w:r>
+      <w:r>
+        <w:rPr>
+          <w:rFonts w:cs="Times New Roman"/>
+        </w:rPr>
+        <w:t xml:space="preserve"> </w:t>
+      </w:r>
+      <w:r>
+        <w:rPr>
+          <w:rFonts w:cs="Times New Roman"/>
+        </w:rPr>
+        <w:t xml:space="preserve">Відправите файли на віддалений репозиторій </w:t>
+      </w:r>
+      <w:r>
+        <w:rPr>
+          <w:rFonts w:ascii="Courier New" w:hAnsi="Courier New" w:cs="Courier New"/>
+          <w:b/>
+          <w:bCs/>
+          <w:lang w:val="en-US"/>
+        </w:rPr>
+        <w:t>git push</w:t>
+      </w:r>
+      <w:r>
+        <w:rPr>
+          <w:rFonts w:cs="Times New Roman"/>
+        </w:rPr>
+        <w:t xml:space="preserve"> </w:t>
+      </w:r>
+    </w:p>
+    <w:p>
+      <w:pPr>
+        <w:spacing w:after="0" w:line="240" w:lineRule="auto"/>
+        <w:ind w:firstLine="709"/>
+        <w:jc w:val="both"/>
+        <w:rPr>
+          <w:rFonts w:cs="Times New Roman"/>
+        </w:rPr>
+      </w:pPr>
+      <w:r>
+        <w:rPr>
+          <w:rFonts w:cs="Times New Roman"/>
+          <w:lang w:val="en-US"/>
+        </w:rPr>
+        <w:t>10</w:t>
+      </w:r>
+      <w:r>
+        <w:rPr>
+          <w:rFonts w:cs="Times New Roman"/>
+        </w:rPr>
+        <w:t>. Перейдіть до віддаленого репозиторію та перевірте наявність змін у ньому.</w:t>
+      </w:r>
+    </w:p>
+    <w:p>
+      <w:pPr>
+        <w:spacing w:after="0" w:line="240" w:lineRule="auto"/>
+        <w:ind w:firstLine="709"/>
+        <w:jc w:val="both"/>
+        <w:rPr>
+          <w:rFonts w:cs="Times New Roman"/>
+          <w:b/>
+          <w:bCs/>
+        </w:rPr>
+      </w:pPr>
+    </w:p>
+    <w:p>
+      <w:pPr>
+        <w:spacing w:after="0" w:line="240" w:lineRule="auto"/>
+        <w:ind w:firstLine="709"/>
+        <w:jc w:val="both"/>
+        <w:rPr>
+          <w:rFonts w:cs="Times New Roman"/>
+        </w:rPr>
+      </w:pPr>
+      <w:r>
+        <w:rPr>
+          <w:rFonts w:cs="Times New Roman"/>
+          <w:b/>
+          <w:bCs/>
+        </w:rPr>
+        <w:t>Завдання 1</w:t>
+      </w:r>
+      <w:r>
+        <w:rPr>
+          <w:rFonts w:cs="Times New Roman"/>
+          <w:b/>
+          <w:bCs/>
+          <w:lang w:val="en-US"/>
+        </w:rPr>
+        <w:t>2</w:t>
+      </w:r>
+      <w:r>
+        <w:rPr>
+          <w:rFonts w:cs="Times New Roman"/>
+          <w:b/>
+          <w:bCs/>
+        </w:rPr>
+        <w:t xml:space="preserve">. Підключення до репозиторію </w:t>
+      </w:r>
+      <w:proofErr w:type="spellStart"/>
+      <w:r>
+        <w:rPr>
+          <w:rFonts w:cs="Times New Roman"/>
+          <w:b/>
+          <w:bCs/>
+        </w:rPr>
+        <w:t>GitHub</w:t>
+      </w:r>
+      <w:proofErr w:type="spellEnd"/>
+      <w:r>
+        <w:rPr>
+          <w:rFonts w:cs="Times New Roman"/>
+          <w:b/>
+          <w:bCs/>
+        </w:rPr>
+        <w:t xml:space="preserve"> інших користувачів для </w:t>
+      </w:r>
+      <w:proofErr w:type="spellStart"/>
+      <w:r>
+        <w:rPr>
+          <w:rFonts w:cs="Times New Roman"/>
+          <w:b/>
+          <w:bCs/>
+        </w:rPr>
+        <w:t>колаборативної</w:t>
+      </w:r>
+      <w:proofErr w:type="spellEnd"/>
+      <w:r>
+        <w:rPr>
+          <w:rFonts w:cs="Times New Roman"/>
+          <w:b/>
+          <w:bCs/>
+        </w:rPr>
+        <w:t xml:space="preserve"> роботи</w:t>
+      </w:r>
+      <w:r>
+        <w:rPr>
+          <w:rFonts w:cs="Times New Roman"/>
+        </w:rPr>
+        <w:t>.</w:t>
+      </w:r>
+    </w:p>
+    <w:p>
+      <w:pPr>
+        <w:spacing w:after="0" w:line="240" w:lineRule="auto"/>
+        <w:ind w:firstLine="709"/>
+        <w:jc w:val="both"/>
+        <w:rPr>
+          <w:rFonts w:cs="Times New Roman"/>
+        </w:rPr>
+      </w:pPr>
+      <w:r>
+        <w:rPr>
+          <w:rFonts w:cs="Times New Roman"/>
+        </w:rPr>
+        <w:t xml:space="preserve">1. Підключення викладача до </w:t>
+      </w:r>
+      <w:r>
+        <w:rPr>
+          <w:rFonts w:cs="Times New Roman"/>
+        </w:rPr>
+        <w:t xml:space="preserve">віддаленого </w:t>
+      </w:r>
+      <w:r>
+        <w:rPr>
+          <w:rFonts w:cs="Times New Roman"/>
+        </w:rPr>
+        <w:t>репозиторію</w:t>
+      </w:r>
+      <w:r>
+        <w:rPr>
+          <w:rFonts w:cs="Times New Roman"/>
+        </w:rPr>
+        <w:t xml:space="preserve"> </w:t>
       </w:r>
       <w:r>
         <w:rPr>
@@ -8322,734 +9000,6 @@
         </w:rPr>
         <w:t>_</w:t>
       </w:r>
-      <w:r>
-        <w:rPr>
-          <w:rFonts w:cs="Times New Roman"/>
-          <w:lang w:val="en-US"/>
-        </w:rPr>
-        <w:t>BS_&lt;</w:t>
-      </w:r>
-      <w:r>
-        <w:rPr>
-          <w:rFonts w:cs="Times New Roman"/>
-        </w:rPr>
-        <w:t>ВАШЕ ПРІЗВИЩЕ латиницею</w:t>
-      </w:r>
-      <w:r>
-        <w:rPr>
-          <w:rFonts w:cs="Times New Roman"/>
-          <w:lang w:val="en-US"/>
-        </w:rPr>
-        <w:t>&gt;</w:t>
-      </w:r>
-      <w:r>
-        <w:rPr>
-          <w:rFonts w:cs="Times New Roman"/>
-        </w:rPr>
-        <w:t>.</w:t>
-      </w:r>
-    </w:p>
-    <w:p>
-      <w:pPr>
-        <w:spacing w:after="0" w:line="240" w:lineRule="auto"/>
-        <w:ind w:firstLine="709"/>
-        <w:jc w:val="both"/>
-        <w:rPr>
-          <w:rFonts w:cs="Times New Roman"/>
-        </w:rPr>
-      </w:pPr>
-      <w:r>
-        <w:rPr>
-          <w:rFonts w:cs="Times New Roman"/>
-        </w:rPr>
-        <w:t xml:space="preserve">3. </w:t>
-      </w:r>
-      <w:r>
-        <w:rPr>
-          <w:rFonts w:cs="Times New Roman"/>
-        </w:rPr>
-        <w:t>Перейдіть в термінал (</w:t>
-      </w:r>
-      <w:r>
-        <w:rPr>
-          <w:rFonts w:cs="Times New Roman"/>
-          <w:lang w:val="en-US"/>
-        </w:rPr>
-        <w:t xml:space="preserve">Visual Studio Code </w:t>
-      </w:r>
-      <w:r>
-        <w:rPr>
-          <w:rFonts w:cs="Times New Roman"/>
-        </w:rPr>
-        <w:t xml:space="preserve">або </w:t>
-      </w:r>
-      <w:proofErr w:type="spellStart"/>
-      <w:r>
-        <w:rPr>
-          <w:rFonts w:cs="Times New Roman"/>
-          <w:lang w:val="en-US"/>
-        </w:rPr>
-        <w:t>GitBash</w:t>
-      </w:r>
-      <w:proofErr w:type="spellEnd"/>
-      <w:r>
-        <w:rPr>
-          <w:rFonts w:cs="Times New Roman"/>
-          <w:lang w:val="en-US"/>
-        </w:rPr>
-        <w:t xml:space="preserve">). </w:t>
-      </w:r>
-      <w:r>
-        <w:rPr>
-          <w:rFonts w:cs="Times New Roman"/>
-        </w:rPr>
-        <w:t>Активізуйте даний каталог.</w:t>
-      </w:r>
-    </w:p>
-    <w:p>
-      <w:pPr>
-        <w:spacing w:after="0" w:line="240" w:lineRule="auto"/>
-        <w:ind w:firstLine="709"/>
-        <w:jc w:val="both"/>
-        <w:rPr>
-          <w:rFonts w:ascii="Courier New" w:hAnsi="Courier New" w:cs="Courier New"/>
-          <w:b/>
-          <w:bCs/>
-          <w:lang w:val="en-US"/>
-        </w:rPr>
-      </w:pPr>
-      <w:r>
-        <w:rPr>
-          <w:rFonts w:cs="Times New Roman"/>
-        </w:rPr>
-        <w:t>4</w:t>
-      </w:r>
-      <w:r>
-        <w:rPr>
-          <w:rFonts w:cs="Times New Roman"/>
-        </w:rPr>
-        <w:t xml:space="preserve">. </w:t>
-      </w:r>
-      <w:proofErr w:type="spellStart"/>
-      <w:r>
-        <w:rPr>
-          <w:rFonts w:cs="Times New Roman"/>
-        </w:rPr>
-        <w:t>Ініціалізуйте</w:t>
-      </w:r>
-      <w:proofErr w:type="spellEnd"/>
-      <w:r>
-        <w:rPr>
-          <w:rFonts w:cs="Times New Roman"/>
-        </w:rPr>
-        <w:t xml:space="preserve"> локальний каталог в системі </w:t>
-      </w:r>
-      <w:r>
-        <w:rPr>
-          <w:rFonts w:cs="Times New Roman"/>
-          <w:lang w:val="en-US"/>
-        </w:rPr>
-        <w:t>Git</w:t>
-      </w:r>
-      <w:r>
-        <w:rPr>
-          <w:rFonts w:cs="Times New Roman"/>
-        </w:rPr>
-        <w:t xml:space="preserve">: </w:t>
-      </w:r>
-      <w:r>
-        <w:rPr>
-          <w:rFonts w:ascii="Courier New" w:hAnsi="Courier New" w:cs="Courier New"/>
-          <w:b/>
-          <w:bCs/>
-          <w:lang w:val="en-US"/>
-        </w:rPr>
-        <w:t xml:space="preserve">git </w:t>
-      </w:r>
-      <w:proofErr w:type="spellStart"/>
-      <w:r>
-        <w:rPr>
-          <w:rFonts w:ascii="Courier New" w:hAnsi="Courier New" w:cs="Courier New"/>
-          <w:b/>
-          <w:bCs/>
-          <w:lang w:val="en-US"/>
-        </w:rPr>
-        <w:t>init</w:t>
-      </w:r>
-      <w:proofErr w:type="spellEnd"/>
-    </w:p>
-    <w:p>
-      <w:pPr>
-        <w:spacing w:after="0" w:line="240" w:lineRule="auto"/>
-        <w:ind w:firstLine="709"/>
-        <w:jc w:val="both"/>
-        <w:rPr>
-          <w:rFonts w:cs="Times New Roman"/>
-        </w:rPr>
-      </w:pPr>
-      <w:r>
-        <w:rPr>
-          <w:rFonts w:cs="Times New Roman"/>
-        </w:rPr>
-        <w:t xml:space="preserve">5. </w:t>
-      </w:r>
-      <w:r>
-        <w:rPr>
-          <w:rFonts w:cs="Times New Roman"/>
-        </w:rPr>
-        <w:t xml:space="preserve">Клонуйте віддалений репозиторій на </w:t>
-      </w:r>
-      <w:r>
-        <w:rPr>
-          <w:rFonts w:cs="Times New Roman"/>
-          <w:lang w:val="en-US"/>
-        </w:rPr>
-        <w:t xml:space="preserve">GitHub  </w:t>
-      </w:r>
-      <w:r>
-        <w:rPr>
-          <w:rFonts w:cs="Times New Roman"/>
-          <w:lang w:val="en-US"/>
-        </w:rPr>
-        <w:t>Lab</w:t>
-      </w:r>
-      <w:r>
-        <w:rPr>
-          <w:rFonts w:cs="Times New Roman"/>
-        </w:rPr>
-        <w:t>_</w:t>
-      </w:r>
-      <w:r>
-        <w:rPr>
-          <w:rFonts w:cs="Times New Roman"/>
-          <w:lang w:val="en-US"/>
-        </w:rPr>
-        <w:t>BS_&lt;</w:t>
-      </w:r>
-      <w:r>
-        <w:rPr>
-          <w:rFonts w:cs="Times New Roman"/>
-        </w:rPr>
-        <w:t>ВАШЕ ПРІЗВИЩЕ латиницею</w:t>
-      </w:r>
-      <w:r>
-        <w:rPr>
-          <w:rFonts w:cs="Times New Roman"/>
-          <w:lang w:val="en-US"/>
-        </w:rPr>
-        <w:t>&gt;</w:t>
-      </w:r>
-      <w:r>
-        <w:rPr>
-          <w:rFonts w:cs="Times New Roman"/>
-          <w:lang w:val="en-US"/>
-        </w:rPr>
-        <w:t xml:space="preserve"> </w:t>
-      </w:r>
-      <w:r>
-        <w:rPr>
-          <w:rFonts w:cs="Times New Roman"/>
-        </w:rPr>
-        <w:t>з локальним репозиторієм.</w:t>
-      </w:r>
-    </w:p>
-    <w:p>
-      <w:pPr>
-        <w:spacing w:after="0" w:line="240" w:lineRule="auto"/>
-        <w:ind w:firstLine="709"/>
-        <w:jc w:val="both"/>
-        <w:rPr>
-          <w:rFonts w:cs="Times New Roman"/>
-        </w:rPr>
-      </w:pPr>
-      <w:r>
-        <w:rPr>
-          <w:rFonts w:cs="Times New Roman"/>
-        </w:rPr>
-        <w:t>6. Задайте локальні параметри</w:t>
-      </w:r>
-      <w:r>
-        <w:rPr>
-          <w:rFonts w:cs="Times New Roman"/>
-          <w:lang w:val="en-US"/>
-        </w:rPr>
-        <w:t xml:space="preserve"> </w:t>
-      </w:r>
-      <w:r>
-        <w:rPr>
-          <w:rFonts w:cs="Times New Roman"/>
-        </w:rPr>
-        <w:t>репозиторію:</w:t>
-      </w:r>
-    </w:p>
-    <w:p>
-      <w:pPr>
-        <w:spacing w:after="0"/>
-        <w:ind w:firstLine="709"/>
-        <w:jc w:val="both"/>
-        <w:rPr>
-          <w:rFonts w:ascii="Courier New" w:hAnsi="Courier New" w:cs="Courier New"/>
-        </w:rPr>
-      </w:pPr>
-      <w:proofErr w:type="spellStart"/>
-      <w:r>
-        <w:rPr>
-          <w:rFonts w:ascii="Courier New" w:hAnsi="Courier New" w:cs="Courier New"/>
-          <w:b/>
-          <w:bCs/>
-        </w:rPr>
-        <w:t>git</w:t>
-      </w:r>
-      <w:proofErr w:type="spellEnd"/>
-      <w:r>
-        <w:rPr>
-          <w:rFonts w:ascii="Courier New" w:hAnsi="Courier New" w:cs="Courier New"/>
-          <w:b/>
-          <w:bCs/>
-        </w:rPr>
-        <w:t xml:space="preserve"> </w:t>
-      </w:r>
-      <w:proofErr w:type="spellStart"/>
-      <w:r>
-        <w:rPr>
-          <w:rFonts w:ascii="Courier New" w:hAnsi="Courier New" w:cs="Courier New"/>
-          <w:b/>
-          <w:bCs/>
-        </w:rPr>
-        <w:t>config</w:t>
-      </w:r>
-      <w:proofErr w:type="spellEnd"/>
-      <w:r>
-        <w:rPr>
-          <w:rFonts w:ascii="Courier New" w:hAnsi="Courier New" w:cs="Courier New"/>
-          <w:b/>
-          <w:bCs/>
-        </w:rPr>
-        <w:t xml:space="preserve"> --</w:t>
-      </w:r>
-      <w:r>
-        <w:rPr>
-          <w:rFonts w:ascii="Courier New" w:hAnsi="Courier New" w:cs="Courier New"/>
-          <w:b/>
-          <w:bCs/>
-          <w:lang w:val="en-US"/>
-        </w:rPr>
-        <w:t>local</w:t>
-      </w:r>
-      <w:r>
-        <w:rPr>
-          <w:rFonts w:ascii="Courier New" w:hAnsi="Courier New" w:cs="Courier New"/>
-          <w:b/>
-          <w:bCs/>
-        </w:rPr>
-        <w:t xml:space="preserve"> user.name &lt;</w:t>
-      </w:r>
-      <w:proofErr w:type="spellStart"/>
-      <w:r>
-        <w:rPr>
-          <w:rFonts w:ascii="Courier New" w:hAnsi="Courier New" w:cs="Courier New"/>
-          <w:b/>
-          <w:bCs/>
-        </w:rPr>
-        <w:t>name</w:t>
-      </w:r>
-      <w:proofErr w:type="spellEnd"/>
-      <w:r>
-        <w:rPr>
-          <w:rFonts w:ascii="Courier New" w:hAnsi="Courier New" w:cs="Courier New"/>
-          <w:b/>
-          <w:bCs/>
-        </w:rPr>
-        <w:t>&gt;</w:t>
-      </w:r>
-    </w:p>
-    <w:p>
-      <w:pPr>
-        <w:spacing w:after="0"/>
-        <w:ind w:firstLine="709"/>
-        <w:jc w:val="both"/>
-        <w:rPr>
-          <w:rFonts w:ascii="Courier New" w:hAnsi="Courier New" w:cs="Courier New"/>
-        </w:rPr>
-      </w:pPr>
-      <w:proofErr w:type="spellStart"/>
-      <w:r>
-        <w:rPr>
-          <w:rFonts w:ascii="Courier New" w:hAnsi="Courier New" w:cs="Courier New"/>
-          <w:b/>
-          <w:bCs/>
-        </w:rPr>
-        <w:t>git</w:t>
-      </w:r>
-      <w:proofErr w:type="spellEnd"/>
-      <w:r>
-        <w:rPr>
-          <w:rFonts w:ascii="Courier New" w:hAnsi="Courier New" w:cs="Courier New"/>
-          <w:b/>
-          <w:bCs/>
-        </w:rPr>
-        <w:t xml:space="preserve"> </w:t>
-      </w:r>
-      <w:proofErr w:type="spellStart"/>
-      <w:r>
-        <w:rPr>
-          <w:rFonts w:ascii="Courier New" w:hAnsi="Courier New" w:cs="Courier New"/>
-          <w:b/>
-          <w:bCs/>
-        </w:rPr>
-        <w:t>config</w:t>
-      </w:r>
-      <w:proofErr w:type="spellEnd"/>
-      <w:r>
-        <w:rPr>
-          <w:rFonts w:ascii="Courier New" w:hAnsi="Courier New" w:cs="Courier New"/>
-          <w:b/>
-          <w:bCs/>
-        </w:rPr>
-        <w:t xml:space="preserve"> --</w:t>
-      </w:r>
-      <w:r>
-        <w:rPr>
-          <w:rFonts w:ascii="Courier New" w:hAnsi="Courier New" w:cs="Courier New"/>
-          <w:b/>
-          <w:bCs/>
-          <w:lang w:val="en-US"/>
-        </w:rPr>
-        <w:t>local</w:t>
-      </w:r>
-      <w:r>
-        <w:rPr>
-          <w:rFonts w:ascii="Courier New" w:hAnsi="Courier New" w:cs="Courier New"/>
-          <w:b/>
-          <w:bCs/>
-        </w:rPr>
-        <w:t xml:space="preserve"> </w:t>
-      </w:r>
-      <w:proofErr w:type="spellStart"/>
-      <w:r>
-        <w:rPr>
-          <w:rFonts w:ascii="Courier New" w:hAnsi="Courier New" w:cs="Courier New"/>
-          <w:b/>
-          <w:bCs/>
-        </w:rPr>
-        <w:t>user</w:t>
-      </w:r>
-      <w:proofErr w:type="spellEnd"/>
-      <w:r>
-        <w:rPr>
-          <w:rFonts w:ascii="Courier New" w:hAnsi="Courier New" w:cs="Courier New"/>
-          <w:b/>
-          <w:bCs/>
-        </w:rPr>
-        <w:t>.</w:t>
-      </w:r>
-      <w:r>
-        <w:rPr>
-          <w:rFonts w:ascii="Courier New" w:hAnsi="Courier New" w:cs="Courier New"/>
-          <w:b/>
-          <w:bCs/>
-          <w:lang w:val="en-US"/>
-        </w:rPr>
-        <w:t>email</w:t>
-      </w:r>
-      <w:r>
-        <w:rPr>
-          <w:rFonts w:ascii="Courier New" w:hAnsi="Courier New" w:cs="Courier New"/>
-          <w:b/>
-          <w:bCs/>
-        </w:rPr>
-        <w:t xml:space="preserve"> &lt;</w:t>
-      </w:r>
-      <w:r>
-        <w:rPr>
-          <w:rFonts w:ascii="Courier New" w:hAnsi="Courier New" w:cs="Courier New"/>
-          <w:b/>
-          <w:bCs/>
-          <w:lang w:val="en-US"/>
-        </w:rPr>
-        <w:t>email</w:t>
-      </w:r>
-      <w:r>
-        <w:rPr>
-          <w:rFonts w:ascii="Courier New" w:hAnsi="Courier New" w:cs="Courier New"/>
-          <w:b/>
-          <w:bCs/>
-        </w:rPr>
-        <w:t>&gt;</w:t>
-      </w:r>
-    </w:p>
-    <w:p>
-      <w:pPr>
-        <w:spacing w:after="0" w:line="240" w:lineRule="auto"/>
-        <w:ind w:firstLine="709"/>
-        <w:jc w:val="both"/>
-        <w:rPr>
-          <w:rFonts w:cs="Times New Roman"/>
-        </w:rPr>
-      </w:pPr>
-      <w:r>
-        <w:rPr>
-          <w:rFonts w:cs="Times New Roman"/>
-        </w:rPr>
-        <w:t xml:space="preserve">7. Проведіть редагування файлу </w:t>
-      </w:r>
-      <w:r>
-        <w:rPr>
-          <w:rFonts w:cs="Times New Roman"/>
-        </w:rPr>
-        <w:t>README.md</w:t>
-      </w:r>
-      <w:r>
-        <w:rPr>
-          <w:rFonts w:cs="Times New Roman"/>
-        </w:rPr>
-        <w:t xml:space="preserve"> який розміщений в локальному репозиторії</w:t>
-      </w:r>
-      <w:r>
-        <w:rPr>
-          <w:rFonts w:cs="Times New Roman"/>
-          <w:lang w:val="en-US"/>
-        </w:rPr>
-        <w:t xml:space="preserve">. </w:t>
-      </w:r>
-      <w:r>
-        <w:rPr>
-          <w:rFonts w:cs="Times New Roman"/>
-        </w:rPr>
-        <w:t xml:space="preserve">Додайте довідкову інформацію про вас. </w:t>
-      </w:r>
-    </w:p>
-    <w:p>
-      <w:pPr>
-        <w:spacing w:after="0" w:line="240" w:lineRule="auto"/>
-        <w:ind w:firstLine="709"/>
-        <w:jc w:val="both"/>
-        <w:rPr>
-          <w:rFonts w:cs="Times New Roman"/>
-        </w:rPr>
-      </w:pPr>
-      <w:r>
-        <w:rPr>
-          <w:rFonts w:cs="Times New Roman"/>
-        </w:rPr>
-        <w:t xml:space="preserve">8. Виконайте коменти додавання файлу. Створить </w:t>
-      </w:r>
-      <w:proofErr w:type="spellStart"/>
-      <w:r>
-        <w:rPr>
-          <w:rFonts w:cs="Times New Roman"/>
-        </w:rPr>
-        <w:t>коміт</w:t>
-      </w:r>
-      <w:proofErr w:type="spellEnd"/>
-      <w:r>
-        <w:rPr>
-          <w:rFonts w:cs="Times New Roman"/>
-        </w:rPr>
-        <w:t>.</w:t>
-      </w:r>
-    </w:p>
-    <w:p>
-      <w:pPr>
-        <w:spacing w:after="0" w:line="240" w:lineRule="auto"/>
-        <w:ind w:firstLine="709"/>
-        <w:jc w:val="both"/>
-        <w:rPr>
-          <w:rFonts w:cs="Times New Roman"/>
-        </w:rPr>
-      </w:pPr>
-      <w:r>
-        <w:rPr>
-          <w:rFonts w:cs="Times New Roman"/>
-        </w:rPr>
-        <w:t>9.</w:t>
-      </w:r>
-      <w:r>
-        <w:rPr>
-          <w:rFonts w:cs="Times New Roman"/>
-        </w:rPr>
-        <w:t xml:space="preserve"> </w:t>
-      </w:r>
-      <w:r>
-        <w:rPr>
-          <w:rFonts w:cs="Times New Roman"/>
-        </w:rPr>
-        <w:t xml:space="preserve">Відправите файли на віддалений репозиторій </w:t>
-      </w:r>
-      <w:r>
-        <w:rPr>
-          <w:rFonts w:ascii="Courier New" w:hAnsi="Courier New" w:cs="Courier New"/>
-          <w:b/>
-          <w:bCs/>
-          <w:lang w:val="en-US"/>
-        </w:rPr>
-        <w:t>git push</w:t>
-      </w:r>
-      <w:r>
-        <w:rPr>
-          <w:rFonts w:cs="Times New Roman"/>
-        </w:rPr>
-        <w:t xml:space="preserve"> </w:t>
-      </w:r>
-    </w:p>
-    <w:p>
-      <w:pPr>
-        <w:spacing w:after="0" w:line="240" w:lineRule="auto"/>
-        <w:ind w:firstLine="709"/>
-        <w:jc w:val="both"/>
-        <w:rPr>
-          <w:rFonts w:cs="Times New Roman"/>
-        </w:rPr>
-      </w:pPr>
-      <w:r>
-        <w:rPr>
-          <w:rFonts w:cs="Times New Roman"/>
-          <w:lang w:val="en-US"/>
-        </w:rPr>
-        <w:t>10</w:t>
-      </w:r>
-      <w:r>
-        <w:rPr>
-          <w:rFonts w:cs="Times New Roman"/>
-        </w:rPr>
-        <w:t>. Перейдіть до віддаленого репозиторію та перевірте наявність змін у ньому.</w:t>
-      </w:r>
-    </w:p>
-    <w:p>
-      <w:pPr>
-        <w:spacing w:after="0" w:line="240" w:lineRule="auto"/>
-        <w:ind w:firstLine="709"/>
-        <w:jc w:val="both"/>
-        <w:rPr>
-          <w:rFonts w:cs="Times New Roman"/>
-          <w:b/>
-          <w:bCs/>
-        </w:rPr>
-      </w:pPr>
-    </w:p>
-    <w:p>
-      <w:pPr>
-        <w:spacing w:after="0" w:line="240" w:lineRule="auto"/>
-        <w:ind w:firstLine="709"/>
-        <w:jc w:val="both"/>
-        <w:rPr>
-          <w:rFonts w:cs="Times New Roman"/>
-        </w:rPr>
-      </w:pPr>
-      <w:r>
-        <w:rPr>
-          <w:rFonts w:cs="Times New Roman"/>
-          <w:b/>
-          <w:bCs/>
-        </w:rPr>
-        <w:t>Завдання 1</w:t>
-      </w:r>
-      <w:r>
-        <w:rPr>
-          <w:rFonts w:cs="Times New Roman"/>
-          <w:b/>
-          <w:bCs/>
-          <w:lang w:val="en-US"/>
-        </w:rPr>
-        <w:t>2</w:t>
-      </w:r>
-      <w:r>
-        <w:rPr>
-          <w:rFonts w:cs="Times New Roman"/>
-          <w:b/>
-          <w:bCs/>
-        </w:rPr>
-        <w:t xml:space="preserve">. Підключення до репозиторію </w:t>
-      </w:r>
-      <w:proofErr w:type="spellStart"/>
-      <w:r>
-        <w:rPr>
-          <w:rFonts w:cs="Times New Roman"/>
-          <w:b/>
-          <w:bCs/>
-        </w:rPr>
-        <w:t>GitHub</w:t>
-      </w:r>
-      <w:proofErr w:type="spellEnd"/>
-      <w:r>
-        <w:rPr>
-          <w:rFonts w:cs="Times New Roman"/>
-          <w:b/>
-          <w:bCs/>
-        </w:rPr>
-        <w:t xml:space="preserve"> інших користувачів для </w:t>
-      </w:r>
-      <w:proofErr w:type="spellStart"/>
-      <w:r>
-        <w:rPr>
-          <w:rFonts w:cs="Times New Roman"/>
-          <w:b/>
-          <w:bCs/>
-        </w:rPr>
-        <w:t>колаборативної</w:t>
-      </w:r>
-      <w:proofErr w:type="spellEnd"/>
-      <w:r>
-        <w:rPr>
-          <w:rFonts w:cs="Times New Roman"/>
-          <w:b/>
-          <w:bCs/>
-        </w:rPr>
-        <w:t xml:space="preserve"> роботи</w:t>
-      </w:r>
-      <w:r>
-        <w:rPr>
-          <w:rFonts w:cs="Times New Roman"/>
-        </w:rPr>
-        <w:t>.</w:t>
-      </w:r>
-    </w:p>
-    <w:p>
-      <w:pPr>
-        <w:spacing w:after="0" w:line="240" w:lineRule="auto"/>
-        <w:ind w:firstLine="709"/>
-        <w:jc w:val="both"/>
-        <w:rPr>
-          <w:rFonts w:cs="Times New Roman"/>
-        </w:rPr>
-      </w:pPr>
-      <w:r>
-        <w:rPr>
-          <w:rFonts w:cs="Times New Roman"/>
-        </w:rPr>
-        <w:t xml:space="preserve">1. Підключення викладача до </w:t>
-      </w:r>
-      <w:r>
-        <w:rPr>
-          <w:rFonts w:cs="Times New Roman"/>
-        </w:rPr>
-        <w:t xml:space="preserve">віддаленого </w:t>
-      </w:r>
-      <w:r>
-        <w:rPr>
-          <w:rFonts w:cs="Times New Roman"/>
-        </w:rPr>
-        <w:t>репозиторію</w:t>
-      </w:r>
-      <w:r>
-        <w:rPr>
-          <w:rFonts w:cs="Times New Roman"/>
-        </w:rPr>
-        <w:t xml:space="preserve"> </w:t>
-      </w:r>
-      <w:r>
-        <w:rPr>
-          <w:rFonts w:cs="Times New Roman"/>
-          <w:lang w:val="en-US"/>
-        </w:rPr>
-        <w:t>Lab</w:t>
-      </w:r>
-      <w:r>
-        <w:rPr>
-          <w:rFonts w:cs="Times New Roman"/>
-        </w:rPr>
-        <w:t>_</w:t>
-      </w:r>
       <w:proofErr w:type="spellStart"/>
       <w:r>
         <w:rPr>
@@ -9084,15 +9034,7 @@
         <w:rPr>
           <w:rFonts w:cs="Times New Roman"/>
         </w:rPr>
-        <w:t xml:space="preserve"> </w:t>
-      </w:r>
-      <w:bookmarkStart w:id="0" w:name="_GoBack"/>
-      <w:bookmarkEnd w:id="0"/>
-      <w:r>
-        <w:rPr>
-          <w:rFonts w:cs="Times New Roman"/>
-        </w:rPr>
-        <w:t xml:space="preserve">на </w:t>
+        <w:t xml:space="preserve"> на </w:t>
       </w:r>
       <w:proofErr w:type="spellStart"/>
       <w:r>
@@ -9225,9 +9167,273 @@
         <w:t>Підключіть одного колегу до репозиторію.</w:t>
       </w:r>
     </w:p>
+    <w:p>
+      <w:pPr>
+        <w:spacing w:after="0" w:line="240" w:lineRule="auto"/>
+        <w:ind w:firstLine="709"/>
+        <w:jc w:val="both"/>
+        <w:rPr>
+          <w:rFonts w:cs="Times New Roman"/>
+          <w:lang w:val="en-US"/>
+        </w:rPr>
+      </w:pPr>
+    </w:p>
+    <w:p>
+      <w:pPr>
+        <w:spacing w:after="0" w:line="240" w:lineRule="auto"/>
+        <w:ind w:firstLine="709"/>
+        <w:jc w:val="both"/>
+        <w:rPr>
+          <w:rFonts w:cs="Times New Roman"/>
+          <w:b/>
+          <w:bCs/>
+        </w:rPr>
+      </w:pPr>
+      <w:r>
+        <w:rPr>
+          <w:rFonts w:cs="Times New Roman"/>
+          <w:b/>
+          <w:bCs/>
+        </w:rPr>
+        <w:t xml:space="preserve">Завдання 13. </w:t>
+      </w:r>
+      <w:r>
+        <w:rPr>
+          <w:rFonts w:cs="Times New Roman"/>
+          <w:b/>
+          <w:bCs/>
+        </w:rPr>
+        <w:t>Клонування</w:t>
+      </w:r>
+      <w:r>
+        <w:rPr>
+          <w:rFonts w:cs="Times New Roman"/>
+          <w:b/>
+          <w:bCs/>
+        </w:rPr>
+        <w:t xml:space="preserve"> репозиторіїв на домашньому комп</w:t>
+      </w:r>
+      <w:r>
+        <w:rPr>
+          <w:rFonts w:cs="Times New Roman"/>
+          <w:b/>
+          <w:bCs/>
+          <w:lang w:val="en-US"/>
+        </w:rPr>
+        <w:t>’</w:t>
+      </w:r>
+      <w:proofErr w:type="spellStart"/>
+      <w:r>
+        <w:rPr>
+          <w:rFonts w:cs="Times New Roman"/>
+          <w:b/>
+          <w:bCs/>
+        </w:rPr>
+        <w:t>ютері</w:t>
+      </w:r>
+      <w:proofErr w:type="spellEnd"/>
+      <w:r>
+        <w:rPr>
+          <w:rFonts w:cs="Times New Roman"/>
+          <w:b/>
+          <w:bCs/>
+        </w:rPr>
+        <w:t>.</w:t>
+      </w:r>
+    </w:p>
+    <w:p>
+      <w:pPr>
+        <w:pStyle w:val="a9"/>
+        <w:shd w:val="clear" w:color="auto" w:fill="E7E6E6" w:themeFill="background2"/>
+      </w:pPr>
+      <w:r>
+        <w:t>В разі дистанційного навчання</w:t>
+      </w:r>
+      <w:bookmarkStart w:id="0" w:name="_GoBack"/>
+      <w:bookmarkEnd w:id="0"/>
+      <w:r>
+        <w:t xml:space="preserve"> та планових чи аварійних відключень електроенергії в закладі освіти має альтернативну  </w:t>
+      </w:r>
+    </w:p>
+    <w:p>
+      <w:pPr>
+        <w:spacing w:after="0" w:line="240" w:lineRule="auto"/>
+        <w:ind w:firstLine="709"/>
+        <w:jc w:val="both"/>
+        <w:rPr>
+          <w:rFonts w:cs="Times New Roman"/>
+        </w:rPr>
+      </w:pPr>
+      <w:r>
+        <w:rPr>
+          <w:rFonts w:cs="Times New Roman"/>
+          <w:lang w:val="en-US"/>
+        </w:rPr>
+        <w:t xml:space="preserve">1. </w:t>
+      </w:r>
+      <w:r>
+        <w:rPr>
+          <w:rFonts w:cs="Times New Roman"/>
+        </w:rPr>
+        <w:t>На вашому домашньому комп</w:t>
+      </w:r>
+      <w:r>
+        <w:rPr>
+          <w:rFonts w:cs="Times New Roman"/>
+          <w:lang w:val="en-US"/>
+        </w:rPr>
+        <w:t>’</w:t>
+      </w:r>
+      <w:proofErr w:type="spellStart"/>
+      <w:r>
+        <w:rPr>
+          <w:rFonts w:cs="Times New Roman"/>
+        </w:rPr>
+        <w:t>ютері</w:t>
+      </w:r>
+      <w:proofErr w:type="spellEnd"/>
+      <w:r>
+        <w:rPr>
+          <w:rFonts w:cs="Times New Roman"/>
+        </w:rPr>
+        <w:t xml:space="preserve"> здійснити встановлення </w:t>
+      </w:r>
+      <w:r>
+        <w:rPr>
+          <w:rFonts w:cs="Times New Roman"/>
+          <w:lang w:val="en-US"/>
+        </w:rPr>
+        <w:t>Git</w:t>
+      </w:r>
+      <w:r>
+        <w:rPr>
+          <w:rFonts w:cs="Times New Roman"/>
+        </w:rPr>
+        <w:t xml:space="preserve"> та </w:t>
+      </w:r>
+      <w:r>
+        <w:rPr>
+          <w:rFonts w:cs="Times New Roman"/>
+          <w:lang w:val="en-US"/>
+        </w:rPr>
+        <w:t>Visual Studio Code</w:t>
+      </w:r>
+      <w:r>
+        <w:rPr>
+          <w:rFonts w:cs="Times New Roman"/>
+        </w:rPr>
+        <w:t xml:space="preserve"> (за нео</w:t>
+      </w:r>
+      <w:r>
+        <w:rPr>
+          <w:rFonts w:cs="Times New Roman"/>
+        </w:rPr>
+        <w:t>б</w:t>
+      </w:r>
+      <w:r>
+        <w:rPr>
+          <w:rFonts w:cs="Times New Roman"/>
+        </w:rPr>
+        <w:t>хідніст</w:t>
+      </w:r>
+      <w:r>
+        <w:rPr>
+          <w:rFonts w:cs="Times New Roman"/>
+        </w:rPr>
+        <w:t>ю</w:t>
+      </w:r>
+      <w:r>
+        <w:rPr>
+          <w:rFonts w:cs="Times New Roman"/>
+        </w:rPr>
+        <w:t>)</w:t>
+      </w:r>
+    </w:p>
+    <w:p>
+      <w:pPr>
+        <w:spacing w:after="0" w:line="240" w:lineRule="auto"/>
+        <w:ind w:firstLine="709"/>
+        <w:jc w:val="both"/>
+        <w:rPr>
+          <w:rFonts w:cs="Times New Roman"/>
+        </w:rPr>
+      </w:pPr>
+      <w:r>
+        <w:rPr>
+          <w:rFonts w:cs="Times New Roman"/>
+        </w:rPr>
+        <w:lastRenderedPageBreak/>
+        <w:t xml:space="preserve">2. Створити клони репозиторіїв </w:t>
+      </w:r>
+      <w:r>
+        <w:rPr>
+          <w:rFonts w:cs="Times New Roman"/>
+          <w:lang w:val="en-US"/>
+        </w:rPr>
+        <w:t>Lab</w:t>
+      </w:r>
+      <w:r>
+        <w:rPr>
+          <w:rFonts w:cs="Times New Roman"/>
+        </w:rPr>
+        <w:t>_</w:t>
+      </w:r>
+      <w:r>
+        <w:rPr>
+          <w:rFonts w:cs="Times New Roman"/>
+          <w:lang w:val="en-US"/>
+        </w:rPr>
+        <w:t>BS_&lt;</w:t>
+      </w:r>
+      <w:r>
+        <w:rPr>
+          <w:rFonts w:cs="Times New Roman"/>
+        </w:rPr>
+        <w:t>ВАШЕ ПРІЗВИЩЕ латиницею</w:t>
+      </w:r>
+      <w:r>
+        <w:rPr>
+          <w:rFonts w:cs="Times New Roman"/>
+          <w:lang w:val="en-US"/>
+        </w:rPr>
+        <w:t>&gt;</w:t>
+      </w:r>
+      <w:r>
+        <w:rPr>
+          <w:rFonts w:cs="Times New Roman"/>
+        </w:rPr>
+        <w:t xml:space="preserve"> та </w:t>
+      </w:r>
+      <w:proofErr w:type="spellStart"/>
+      <w:r>
+        <w:rPr>
+          <w:rFonts w:cs="Times New Roman"/>
+          <w:lang w:val="en-US"/>
+        </w:rPr>
+        <w:t>EDU_Botstrap</w:t>
+      </w:r>
+      <w:proofErr w:type="spellEnd"/>
+      <w:r>
+        <w:rPr>
+          <w:rFonts w:cs="Times New Roman"/>
+        </w:rPr>
+        <w:t xml:space="preserve"> (завдання 10 та завдання 11)</w:t>
+      </w:r>
+    </w:p>
+    <w:p>
+      <w:pPr>
+        <w:spacing w:after="0" w:line="240" w:lineRule="auto"/>
+        <w:ind w:firstLine="709"/>
+        <w:jc w:val="both"/>
+        <w:rPr>
+          <w:rFonts w:cs="Times New Roman"/>
+          <w:lang w:val="en-US"/>
+        </w:rPr>
+      </w:pPr>
+    </w:p>
     <w:sectPr>
       <w:pgSz w:w="11907" w:h="16840" w:code="9"/>
-      <w:pgMar w:top="1134" w:right="851" w:bottom="1134" w:left="1418" w:header="0" w:footer="0" w:gutter="0"/>
+      <w:pgMar w:top="1134" w:right="851" w:bottom="709" w:left="1418" w:header="0" w:footer="0" w:gutter="0"/>
       <w:cols w:space="708"/>
       <w:docGrid w:linePitch="360"/>
     </w:sectPr>
@@ -11166,6 +11372,7 @@
   <w:style w:type="character" w:default="1" w:styleId="a1">
     <w:name w:val="Default Paragraph Font"/>
     <w:uiPriority w:val="1"/>
+    <w:semiHidden/>
     <w:unhideWhenUsed/>
   </w:style>
   <w:style w:type="table" w:default="1" w:styleId="a2">

</xml_diff>